<commit_message>
Readme and Review action
</commit_message>
<xml_diff>
--- a/read_me.docx
+++ b/read_me.docx
@@ -7,6 +7,2083 @@
         <w:rPr>
           <w:b/>
           <w:bCs/>
+          <w:sz w:val="28"/>
+          <w:szCs w:val="28"/>
+          <w:lang w:val="en-US"/>
+        </w:rPr>
+      </w:pPr>
+      <w:r>
+        <w:rPr>
+          <w:b/>
+          <w:bCs/>
+          <w:sz w:val="28"/>
+          <w:szCs w:val="28"/>
+          <w:lang w:val="en-US"/>
+        </w:rPr>
+        <w:t>Structure</w:t>
+      </w:r>
+    </w:p>
+    <w:p>
+      <w:r>
+        <w:rPr>
+          <w:lang w:val="en-US"/>
+        </w:rPr>
+        <w:tab/>
+      </w:r>
+      <w:r>
+        <w:t xml:space="preserve">Οι περισσότεροι φάκελοι στήθηκαν σύμφωνα με τα </w:t>
+      </w:r>
+      <w:r>
+        <w:rPr>
+          <w:lang w:val="en-US"/>
+        </w:rPr>
+        <w:t>suggestion</w:t>
+      </w:r>
+      <w:r>
+        <w:t xml:space="preserve"> </w:t>
+      </w:r>
+      <w:r>
+        <w:t xml:space="preserve">που δόθηκαν στις διαλέξεις με πολύ μικρές αποκλείσεις. Σημαντική διαφοροποίηση όμως έγινε στον φάκελο </w:t>
+      </w:r>
+      <w:r>
+        <w:rPr>
+          <w:lang w:val="en-US"/>
+        </w:rPr>
+        <w:t>Public</w:t>
+      </w:r>
+      <w:r>
+        <w:t xml:space="preserve"> </w:t>
+      </w:r>
+      <w:r>
+        <w:t xml:space="preserve">(στον οποίο πρέπει να δείχνει και το </w:t>
+      </w:r>
+      <w:r>
+        <w:rPr>
+          <w:lang w:val="en-US"/>
+        </w:rPr>
+        <w:t>VM</w:t>
+      </w:r>
+      <w:r>
+        <w:t xml:space="preserve"> </w:t>
+      </w:r>
+      <w:r>
+        <w:t xml:space="preserve">του </w:t>
+      </w:r>
+      <w:r>
+        <w:rPr>
+          <w:lang w:val="en-US"/>
+        </w:rPr>
+        <w:t>server</w:t>
+      </w:r>
+      <w:r>
+        <w:t>). Ακολουθεί μια μικρή εξήγηση για κάθε φάκελο και τα αρχεία που περιέχουν για να ύπαρξη καλύτερη κατανόηση από τους εξεταστές.</w:t>
+      </w:r>
+    </w:p>
+    <w:p>
+      <w:pPr>
+        <w:rPr>
+          <w:b/>
+          <w:bCs/>
+          <w:sz w:val="28"/>
+          <w:szCs w:val="28"/>
+          <w:lang w:val="en-US"/>
+        </w:rPr>
+      </w:pPr>
+      <w:r>
+        <w:rPr>
+          <w:b/>
+          <w:bCs/>
+          <w:sz w:val="28"/>
+          <w:szCs w:val="28"/>
+          <w:lang w:val="en-US"/>
+        </w:rPr>
+        <w:t>public</w:t>
+      </w:r>
+      <w:r>
+        <w:rPr>
+          <w:b/>
+          <w:bCs/>
+          <w:sz w:val="28"/>
+          <w:szCs w:val="28"/>
+        </w:rPr>
+        <w:t>/</w:t>
+      </w:r>
+      <w:r>
+        <w:rPr>
+          <w:b/>
+          <w:bCs/>
+          <w:sz w:val="28"/>
+          <w:szCs w:val="28"/>
+          <w:lang w:val="en-US"/>
+        </w:rPr>
+        <w:t>components</w:t>
+      </w:r>
+    </w:p>
+    <w:p>
+      <w:r>
+        <w:rPr>
+          <w:b/>
+          <w:bCs/>
+          <w:sz w:val="28"/>
+          <w:szCs w:val="28"/>
+          <w:lang w:val="en-US"/>
+        </w:rPr>
+        <w:tab/>
+      </w:r>
+      <w:r>
+        <w:t>Κομμάτια</w:t>
+      </w:r>
+      <w:r>
+        <w:t xml:space="preserve"> </w:t>
+      </w:r>
+      <w:r>
+        <w:rPr>
+          <w:lang w:val="en-US"/>
+        </w:rPr>
+        <w:t>Html</w:t>
+      </w:r>
+      <w:r>
+        <w:t xml:space="preserve"> </w:t>
+      </w:r>
+      <w:r>
+        <w:t>κώδικα</w:t>
+      </w:r>
+      <w:r>
+        <w:t xml:space="preserve"> </w:t>
+      </w:r>
+      <w:r>
+        <w:t xml:space="preserve">που γίνονται </w:t>
+      </w:r>
+      <w:r>
+        <w:rPr>
+          <w:lang w:val="en-US"/>
+        </w:rPr>
+        <w:t>Include</w:t>
+      </w:r>
+      <w:r>
+        <w:t xml:space="preserve"> </w:t>
+      </w:r>
+      <w:r>
+        <w:t>στις βασικές σελίδες τις εφαρμογής είτε για να βοηθήσουν στο να μην χρειάζεται να διατηρείτε ο ίδιος κώδικας σε 2 σημεία είτε για χρήση στην ενημέρωση της σελίδας μέσο ασύγχρονων μεθόδων. Ποιο συγκεκριμένα.</w:t>
+      </w:r>
+    </w:p>
+    <w:p>
+      <w:r>
+        <w:t xml:space="preserve">Το αρχείο </w:t>
+      </w:r>
+      <w:r>
+        <w:rPr>
+          <w:lang w:val="en-US"/>
+        </w:rPr>
+        <w:t>components</w:t>
+      </w:r>
+      <w:r>
+        <w:t>/</w:t>
+      </w:r>
+      <w:r>
+        <w:rPr>
+          <w:b/>
+          <w:bCs/>
+          <w:lang w:val="en-US"/>
+        </w:rPr>
+        <w:t>navbar</w:t>
+      </w:r>
+      <w:r>
+        <w:rPr>
+          <w:b/>
+          <w:bCs/>
+        </w:rPr>
+        <w:t>.</w:t>
+      </w:r>
+      <w:proofErr w:type="spellStart"/>
+      <w:r>
+        <w:rPr>
+          <w:b/>
+          <w:bCs/>
+          <w:lang w:val="en-US"/>
+        </w:rPr>
+        <w:t>php</w:t>
+      </w:r>
+      <w:proofErr w:type="spellEnd"/>
+      <w:r>
+        <w:t xml:space="preserve"> </w:t>
+      </w:r>
+      <w:r>
+        <w:t xml:space="preserve">περιέχει το </w:t>
+      </w:r>
+      <w:r>
+        <w:rPr>
+          <w:lang w:val="en-US"/>
+        </w:rPr>
+        <w:t>navigation</w:t>
+      </w:r>
+      <w:r>
+        <w:t xml:space="preserve"> </w:t>
+      </w:r>
+      <w:r>
+        <w:rPr>
+          <w:lang w:val="en-US"/>
+        </w:rPr>
+        <w:t>bar</w:t>
+      </w:r>
+      <w:r>
+        <w:t xml:space="preserve"> </w:t>
+      </w:r>
+      <w:r>
+        <w:t xml:space="preserve">για τις σελίδες </w:t>
+      </w:r>
+      <w:r>
+        <w:rPr>
+          <w:lang w:val="en-US"/>
+        </w:rPr>
+        <w:t>room</w:t>
+      </w:r>
+      <w:r>
+        <w:t>.</w:t>
+      </w:r>
+      <w:proofErr w:type="spellStart"/>
+      <w:r>
+        <w:rPr>
+          <w:lang w:val="en-US"/>
+        </w:rPr>
+        <w:t>php</w:t>
+      </w:r>
+      <w:proofErr w:type="spellEnd"/>
+      <w:r>
+        <w:t xml:space="preserve"> </w:t>
+      </w:r>
+      <w:r>
+        <w:t xml:space="preserve">και </w:t>
+      </w:r>
+      <w:r>
+        <w:rPr>
+          <w:lang w:val="en-US"/>
+        </w:rPr>
+        <w:t>list</w:t>
+      </w:r>
+      <w:r>
+        <w:t>_</w:t>
+      </w:r>
+      <w:r>
+        <w:rPr>
+          <w:lang w:val="en-US"/>
+        </w:rPr>
+        <w:t>page</w:t>
+      </w:r>
+      <w:r>
+        <w:t>.</w:t>
+      </w:r>
+      <w:proofErr w:type="spellStart"/>
+      <w:r>
+        <w:rPr>
+          <w:lang w:val="en-US"/>
+        </w:rPr>
+        <w:t>php</w:t>
+      </w:r>
+      <w:proofErr w:type="spellEnd"/>
+      <w:r>
+        <w:t xml:space="preserve"> </w:t>
+      </w:r>
+      <w:r>
+        <w:t>που είναι ακριβός ο ίδιος κώδικας.</w:t>
+      </w:r>
+    </w:p>
+    <w:p>
+      <w:r>
+        <w:t>Το</w:t>
+      </w:r>
+      <w:r>
+        <w:t xml:space="preserve"> </w:t>
+      </w:r>
+      <w:r>
+        <w:t>αρχείο</w:t>
+      </w:r>
+      <w:r>
+        <w:t xml:space="preserve"> </w:t>
+      </w:r>
+      <w:r>
+        <w:rPr>
+          <w:lang w:val="en-US"/>
+        </w:rPr>
+        <w:t>components</w:t>
+      </w:r>
+      <w:r>
+        <w:rPr>
+          <w:b/>
+          <w:bCs/>
+        </w:rPr>
+        <w:t>/</w:t>
+      </w:r>
+      <w:proofErr w:type="spellStart"/>
+      <w:r>
+        <w:rPr>
+          <w:b/>
+          <w:bCs/>
+          <w:lang w:val="en-US"/>
+        </w:rPr>
+        <w:t>earch</w:t>
+      </w:r>
+      <w:proofErr w:type="spellEnd"/>
+      <w:r>
+        <w:rPr>
+          <w:b/>
+          <w:bCs/>
+        </w:rPr>
+        <w:t>_</w:t>
+      </w:r>
+      <w:r>
+        <w:rPr>
+          <w:b/>
+          <w:bCs/>
+          <w:lang w:val="en-US"/>
+        </w:rPr>
+        <w:t>results</w:t>
+      </w:r>
+      <w:r>
+        <w:rPr>
+          <w:b/>
+          <w:bCs/>
+        </w:rPr>
+        <w:t>.</w:t>
+      </w:r>
+      <w:proofErr w:type="spellStart"/>
+      <w:r>
+        <w:rPr>
+          <w:b/>
+          <w:bCs/>
+          <w:lang w:val="en-US"/>
+        </w:rPr>
+        <w:t>php</w:t>
+      </w:r>
+      <w:proofErr w:type="spellEnd"/>
+      <w:r>
+        <w:t xml:space="preserve"> </w:t>
+      </w:r>
+      <w:r>
+        <w:t xml:space="preserve">περιέχει τον κώδικα για την </w:t>
+      </w:r>
+      <w:r>
+        <w:t>αναζήτηση</w:t>
+      </w:r>
+      <w:r>
+        <w:t xml:space="preserve"> δωματίου και την </w:t>
+      </w:r>
+      <w:r>
+        <w:t xml:space="preserve">εμφάνιση </w:t>
+      </w:r>
+      <w:r>
+        <w:t xml:space="preserve">όλης </w:t>
+      </w:r>
+      <w:r>
+        <w:t xml:space="preserve">της </w:t>
+      </w:r>
+      <w:r>
+        <w:t xml:space="preserve">λίστας αποτελεσμάτων </w:t>
+      </w:r>
+      <w:r>
+        <w:t xml:space="preserve">δωματίου </w:t>
+      </w:r>
+      <w:r>
+        <w:t xml:space="preserve">( η αναζήτηση γίνετε στο </w:t>
+      </w:r>
+      <w:r>
+        <w:rPr>
+          <w:lang w:val="en-US"/>
+        </w:rPr>
+        <w:t>component</w:t>
+      </w:r>
+      <w:r>
+        <w:t xml:space="preserve"> </w:t>
+      </w:r>
+      <w:r>
+        <w:t xml:space="preserve">για αυτό και δεν υπάρχει σχετικό </w:t>
+      </w:r>
+      <w:r>
+        <w:rPr>
+          <w:lang w:val="en-US"/>
+        </w:rPr>
+        <w:t>action</w:t>
+      </w:r>
+      <w:r>
+        <w:t xml:space="preserve"> </w:t>
+      </w:r>
+      <w:r>
+        <w:t xml:space="preserve">παρακάτω για </w:t>
+      </w:r>
+      <w:r>
+        <w:rPr>
+          <w:lang w:val="en-US"/>
+        </w:rPr>
+        <w:t>search</w:t>
+      </w:r>
+      <w:r>
+        <w:t>)</w:t>
+      </w:r>
+      <w:r>
+        <w:t xml:space="preserve">. </w:t>
+      </w:r>
+      <w:r>
+        <w:t xml:space="preserve">Αυτό το </w:t>
+      </w:r>
+      <w:r>
+        <w:rPr>
+          <w:lang w:val="en-US"/>
+        </w:rPr>
+        <w:t>component</w:t>
+      </w:r>
+      <w:r>
+        <w:t xml:space="preserve"> </w:t>
+      </w:r>
+      <w:r>
+        <w:t xml:space="preserve">γίνετε </w:t>
+      </w:r>
+      <w:r>
+        <w:rPr>
+          <w:lang w:val="en-US"/>
+        </w:rPr>
+        <w:t>append</w:t>
+      </w:r>
+      <w:r>
+        <w:t xml:space="preserve"> </w:t>
+      </w:r>
+      <w:r>
+        <w:t xml:space="preserve">στην </w:t>
+      </w:r>
+      <w:r>
+        <w:rPr>
+          <w:lang w:val="en-US"/>
+        </w:rPr>
+        <w:t>html</w:t>
+      </w:r>
+      <w:r>
+        <w:t xml:space="preserve"> </w:t>
+      </w:r>
+      <w:r>
+        <w:t xml:space="preserve">του </w:t>
+      </w:r>
+      <w:r>
+        <w:t>αρχείου</w:t>
+      </w:r>
+      <w:r>
+        <w:t xml:space="preserve"> </w:t>
+      </w:r>
+      <w:r>
+        <w:rPr>
+          <w:lang w:val="en-US"/>
+        </w:rPr>
+        <w:t>list</w:t>
+      </w:r>
+      <w:r>
+        <w:t>_</w:t>
+      </w:r>
+      <w:r>
+        <w:rPr>
+          <w:lang w:val="en-US"/>
+        </w:rPr>
+        <w:t>page</w:t>
+      </w:r>
+      <w:r>
+        <w:t>.</w:t>
+      </w:r>
+      <w:proofErr w:type="spellStart"/>
+      <w:r>
+        <w:rPr>
+          <w:lang w:val="en-US"/>
+        </w:rPr>
+        <w:t>php</w:t>
+      </w:r>
+      <w:proofErr w:type="spellEnd"/>
+      <w:r>
+        <w:t xml:space="preserve"> </w:t>
+      </w:r>
+      <w:r>
+        <w:t xml:space="preserve">μέσο </w:t>
+      </w:r>
+      <w:proofErr w:type="spellStart"/>
+      <w:r>
+        <w:rPr>
+          <w:lang w:val="en-US"/>
+        </w:rPr>
+        <w:t>js</w:t>
+      </w:r>
+      <w:proofErr w:type="spellEnd"/>
+      <w:r>
+        <w:t xml:space="preserve"> (</w:t>
+      </w:r>
+      <w:r>
+        <w:t xml:space="preserve"> ανατρέξτε στο αρχείο </w:t>
+      </w:r>
+      <w:r>
+        <w:rPr>
+          <w:lang w:val="en-US"/>
+        </w:rPr>
+        <w:t>assets</w:t>
+      </w:r>
+      <w:r>
+        <w:t>/</w:t>
+      </w:r>
+      <w:proofErr w:type="spellStart"/>
+      <w:r>
+        <w:rPr>
+          <w:lang w:val="en-US"/>
+        </w:rPr>
+        <w:t>js</w:t>
+      </w:r>
+      <w:proofErr w:type="spellEnd"/>
+      <w:r>
+        <w:t>/</w:t>
+      </w:r>
+      <w:r>
+        <w:rPr>
+          <w:lang w:val="en-US"/>
+        </w:rPr>
+        <w:t>list</w:t>
+      </w:r>
+      <w:r>
+        <w:t>_</w:t>
+      </w:r>
+      <w:r>
+        <w:rPr>
+          <w:lang w:val="en-US"/>
+        </w:rPr>
+        <w:t>page</w:t>
+      </w:r>
+      <w:r>
+        <w:t>.</w:t>
+      </w:r>
+      <w:proofErr w:type="spellStart"/>
+      <w:r>
+        <w:rPr>
+          <w:lang w:val="en-US"/>
+        </w:rPr>
+        <w:t>js</w:t>
+      </w:r>
+      <w:proofErr w:type="spellEnd"/>
+      <w:r>
+        <w:t xml:space="preserve"> .</w:t>
+      </w:r>
+    </w:p>
+    <w:p>
+      <w:r>
+        <w:rPr>
+          <w:lang w:val="en-US"/>
+        </w:rPr>
+        <w:t>To</w:t>
+      </w:r>
+      <w:r>
+        <w:t xml:space="preserve"> </w:t>
+      </w:r>
+      <w:r>
+        <w:t xml:space="preserve">αρχείο </w:t>
+      </w:r>
+      <w:r>
+        <w:rPr>
+          <w:lang w:val="en-US"/>
+        </w:rPr>
+        <w:t>components</w:t>
+      </w:r>
+      <w:r>
+        <w:t>/</w:t>
+      </w:r>
+      <w:r>
+        <w:rPr>
+          <w:b/>
+          <w:bCs/>
+          <w:lang w:val="en-US"/>
+        </w:rPr>
+        <w:t>review</w:t>
+      </w:r>
+      <w:r>
+        <w:rPr>
+          <w:b/>
+          <w:bCs/>
+        </w:rPr>
+        <w:t>.</w:t>
+      </w:r>
+      <w:proofErr w:type="spellStart"/>
+      <w:r>
+        <w:rPr>
+          <w:b/>
+          <w:bCs/>
+          <w:lang w:val="en-US"/>
+        </w:rPr>
+        <w:t>php</w:t>
+      </w:r>
+      <w:proofErr w:type="spellEnd"/>
+      <w:r>
+        <w:t xml:space="preserve"> </w:t>
+      </w:r>
+      <w:r>
+        <w:t xml:space="preserve">περιέχει τον κώδικα εμφάνισης ενός μοναδικού </w:t>
+      </w:r>
+      <w:r>
+        <w:rPr>
+          <w:lang w:val="en-US"/>
+        </w:rPr>
+        <w:t>review</w:t>
+      </w:r>
+      <w:r>
+        <w:t xml:space="preserve">. </w:t>
+      </w:r>
+      <w:r>
+        <w:rPr>
+          <w:lang w:val="en-US"/>
+        </w:rPr>
+        <w:t>To</w:t>
+      </w:r>
+      <w:r>
+        <w:t xml:space="preserve"> </w:t>
+      </w:r>
+      <w:r>
+        <w:rPr>
+          <w:lang w:val="en-US"/>
+        </w:rPr>
+        <w:t>components</w:t>
+      </w:r>
+      <w:r>
+        <w:t xml:space="preserve"> </w:t>
+      </w:r>
+      <w:r>
+        <w:t>καλείτε</w:t>
+      </w:r>
+      <w:r>
+        <w:t xml:space="preserve"> </w:t>
+      </w:r>
+      <w:r>
+        <w:t>από</w:t>
+      </w:r>
+      <w:r>
+        <w:t xml:space="preserve"> </w:t>
+      </w:r>
+      <w:r>
+        <w:t>την</w:t>
+      </w:r>
+      <w:r>
+        <w:t xml:space="preserve"> </w:t>
+      </w:r>
+      <w:r>
+        <w:rPr>
+          <w:lang w:val="en-US"/>
+        </w:rPr>
+        <w:t>room</w:t>
+      </w:r>
+      <w:r>
+        <w:t>.</w:t>
+      </w:r>
+      <w:proofErr w:type="spellStart"/>
+      <w:r>
+        <w:rPr>
+          <w:lang w:val="en-US"/>
+        </w:rPr>
+        <w:t>php</w:t>
+      </w:r>
+      <w:proofErr w:type="spellEnd"/>
+      <w:r>
+        <w:t xml:space="preserve"> </w:t>
+      </w:r>
+      <w:r>
+        <w:t>μέσο</w:t>
+      </w:r>
+      <w:r>
+        <w:t xml:space="preserve"> </w:t>
+      </w:r>
+      <w:r>
+        <w:rPr>
+          <w:lang w:val="en-US"/>
+        </w:rPr>
+        <w:t>include</w:t>
+      </w:r>
+      <w:r>
+        <w:t xml:space="preserve"> </w:t>
+      </w:r>
+      <w:r>
+        <w:t xml:space="preserve">για να εμφανίσει όλα τα </w:t>
+      </w:r>
+      <w:r>
+        <w:rPr>
+          <w:lang w:val="en-US"/>
+        </w:rPr>
+        <w:t>reviews</w:t>
+      </w:r>
+      <w:r>
+        <w:t xml:space="preserve"> </w:t>
+      </w:r>
+      <w:r>
+        <w:t xml:space="preserve">αλλά και μέσο του </w:t>
+      </w:r>
+      <w:r>
+        <w:rPr>
+          <w:lang w:val="en-US"/>
+        </w:rPr>
+        <w:t>action</w:t>
+      </w:r>
+      <w:r>
+        <w:t xml:space="preserve"> που διαχειρίζεται το </w:t>
+      </w:r>
+      <w:r>
+        <w:rPr>
+          <w:lang w:val="en-US"/>
+        </w:rPr>
+        <w:t>ajax</w:t>
+      </w:r>
+      <w:r>
+        <w:t xml:space="preserve"> </w:t>
+      </w:r>
+      <w:r>
+        <w:rPr>
+          <w:lang w:val="en-US"/>
+        </w:rPr>
+        <w:t>request</w:t>
+      </w:r>
+      <w:r>
+        <w:t xml:space="preserve"> </w:t>
+      </w:r>
+      <w:r>
+        <w:t xml:space="preserve">για </w:t>
+      </w:r>
+      <w:r>
+        <w:rPr>
+          <w:lang w:val="en-US"/>
+        </w:rPr>
+        <w:t>review</w:t>
+      </w:r>
+      <w:r>
+        <w:t xml:space="preserve"> (</w:t>
+      </w:r>
+      <w:r>
+        <w:rPr>
+          <w:lang w:val="en-US"/>
+        </w:rPr>
+        <w:t>action</w:t>
+      </w:r>
+      <w:r>
+        <w:t>/</w:t>
+      </w:r>
+      <w:r>
+        <w:rPr>
+          <w:lang w:val="en-US"/>
+        </w:rPr>
+        <w:t>ajax</w:t>
+      </w:r>
+      <w:r>
+        <w:t>/</w:t>
+      </w:r>
+      <w:r>
+        <w:rPr>
+          <w:lang w:val="en-US"/>
+        </w:rPr>
+        <w:t>review</w:t>
+      </w:r>
+      <w:r>
+        <w:t>.</w:t>
+      </w:r>
+      <w:proofErr w:type="spellStart"/>
+      <w:r>
+        <w:rPr>
+          <w:lang w:val="en-US"/>
+        </w:rPr>
+        <w:t>php</w:t>
+      </w:r>
+      <w:proofErr w:type="spellEnd"/>
+      <w:r>
+        <w:t xml:space="preserve">) </w:t>
+      </w:r>
+      <w:r>
+        <w:t>ώστε να το γεμίσει με δεδομένα και να το επιστρέψει στη</w:t>
+      </w:r>
+      <w:r>
+        <w:t xml:space="preserve"> </w:t>
+      </w:r>
+      <w:r>
+        <w:rPr>
+          <w:lang w:val="en-US"/>
+        </w:rPr>
+        <w:t>JS</w:t>
+      </w:r>
+      <w:r>
+        <w:t xml:space="preserve"> </w:t>
+      </w:r>
+      <w:r>
+        <w:t xml:space="preserve">για να γίνει </w:t>
+      </w:r>
+      <w:r>
+        <w:rPr>
+          <w:lang w:val="en-US"/>
+        </w:rPr>
+        <w:t>append</w:t>
+      </w:r>
+      <w:r>
+        <w:t>.</w:t>
+      </w:r>
+    </w:p>
+    <w:p/>
+    <w:p>
+      <w:pPr>
+        <w:rPr>
+          <w:b/>
+          <w:bCs/>
+          <w:sz w:val="28"/>
+          <w:szCs w:val="28"/>
+          <w:lang w:val="en-US"/>
+        </w:rPr>
+      </w:pPr>
+      <w:r>
+        <w:rPr>
+          <w:b/>
+          <w:bCs/>
+          <w:sz w:val="28"/>
+          <w:szCs w:val="28"/>
+          <w:lang w:val="en-US"/>
+        </w:rPr>
+        <w:t>public</w:t>
+      </w:r>
+      <w:r>
+        <w:rPr>
+          <w:b/>
+          <w:bCs/>
+          <w:sz w:val="28"/>
+          <w:szCs w:val="28"/>
+          <w:lang w:val="en-US"/>
+        </w:rPr>
+        <w:t>/</w:t>
+      </w:r>
+      <w:r>
+        <w:rPr>
+          <w:b/>
+          <w:bCs/>
+          <w:sz w:val="28"/>
+          <w:szCs w:val="28"/>
+          <w:lang w:val="en-US"/>
+        </w:rPr>
+        <w:t>actions</w:t>
+      </w:r>
+    </w:p>
+    <w:p>
+      <w:r>
+        <w:rPr>
+          <w:b/>
+          <w:bCs/>
+          <w:sz w:val="28"/>
+          <w:szCs w:val="28"/>
+          <w:lang w:val="en-US"/>
+        </w:rPr>
+        <w:tab/>
+      </w:r>
+      <w:r>
+        <w:t xml:space="preserve">Πραγματοποιούν τις λειτουργίες της εφαρμογής, όπως και στις διαλέξεις, γίνεται έλεγχος (αν υπάρχει </w:t>
+      </w:r>
+      <w:r>
+        <w:t>χρήστης</w:t>
+      </w:r>
+      <w:r>
+        <w:t xml:space="preserve">, </w:t>
+      </w:r>
+      <w:r>
+        <w:rPr>
+          <w:lang w:val="en-US"/>
+        </w:rPr>
+        <w:t>room</w:t>
+      </w:r>
+      <w:r>
+        <w:t xml:space="preserve"> </w:t>
+      </w:r>
+      <w:r>
+        <w:rPr>
+          <w:lang w:val="en-US"/>
+        </w:rPr>
+        <w:t>id</w:t>
+      </w:r>
+      <w:r>
+        <w:t>,</w:t>
+      </w:r>
+      <w:r>
+        <w:t xml:space="preserve"> </w:t>
+      </w:r>
+      <w:proofErr w:type="spellStart"/>
+      <w:r>
+        <w:rPr>
+          <w:lang w:val="en-US"/>
+        </w:rPr>
+        <w:t>etc</w:t>
+      </w:r>
+      <w:proofErr w:type="spellEnd"/>
+      <w:r>
+        <w:t xml:space="preserve">) </w:t>
+      </w:r>
+      <w:r>
+        <w:t xml:space="preserve">καλούν το ανάλογο </w:t>
+      </w:r>
+      <w:r>
+        <w:rPr>
+          <w:lang w:val="en-US"/>
+        </w:rPr>
+        <w:t>Hotel</w:t>
+      </w:r>
+      <w:r>
+        <w:t xml:space="preserve"> </w:t>
+      </w:r>
+      <w:r>
+        <w:rPr>
+          <w:lang w:val="en-US"/>
+        </w:rPr>
+        <w:t>service</w:t>
+      </w:r>
+      <w:r>
+        <w:t xml:space="preserve"> </w:t>
+      </w:r>
+      <w:r>
+        <w:t xml:space="preserve">και </w:t>
+      </w:r>
+      <w:r>
+        <w:t xml:space="preserve">κάνουν </w:t>
+      </w:r>
+      <w:r>
+        <w:rPr>
+          <w:lang w:val="en-US"/>
+        </w:rPr>
+        <w:t>redirect</w:t>
+      </w:r>
+      <w:r>
+        <w:t xml:space="preserve"> </w:t>
+      </w:r>
+      <w:r>
+        <w:t>στη σελίδα.</w:t>
+      </w:r>
+    </w:p>
+    <w:p>
+      <w:pPr>
+        <w:rPr>
+          <w:b/>
+          <w:bCs/>
+          <w:sz w:val="28"/>
+          <w:szCs w:val="28"/>
+          <w:lang w:val="en-US"/>
+        </w:rPr>
+      </w:pPr>
+      <w:r>
+        <w:rPr>
+          <w:b/>
+          <w:bCs/>
+          <w:sz w:val="28"/>
+          <w:szCs w:val="28"/>
+          <w:lang w:val="en-US"/>
+        </w:rPr>
+        <w:t>public</w:t>
+      </w:r>
+      <w:r>
+        <w:rPr>
+          <w:b/>
+          <w:bCs/>
+          <w:sz w:val="28"/>
+          <w:szCs w:val="28"/>
+        </w:rPr>
+        <w:t>/</w:t>
+      </w:r>
+      <w:r>
+        <w:rPr>
+          <w:b/>
+          <w:bCs/>
+          <w:sz w:val="28"/>
+          <w:szCs w:val="28"/>
+          <w:lang w:val="en-US"/>
+        </w:rPr>
+        <w:t>actions</w:t>
+      </w:r>
+      <w:r>
+        <w:rPr>
+          <w:b/>
+          <w:bCs/>
+          <w:sz w:val="28"/>
+          <w:szCs w:val="28"/>
+        </w:rPr>
+        <w:t>/</w:t>
+      </w:r>
+      <w:r>
+        <w:rPr>
+          <w:b/>
+          <w:bCs/>
+          <w:sz w:val="28"/>
+          <w:szCs w:val="28"/>
+          <w:lang w:val="en-US"/>
+        </w:rPr>
+        <w:t>ajax</w:t>
+      </w:r>
+    </w:p>
+    <w:p>
+      <w:r>
+        <w:rPr>
+          <w:b/>
+          <w:bCs/>
+          <w:sz w:val="28"/>
+          <w:szCs w:val="28"/>
+          <w:lang w:val="en-US"/>
+        </w:rPr>
+        <w:tab/>
+      </w:r>
+      <w:r>
+        <w:t xml:space="preserve">Σε αυτά τα αρχεία στέλνουμε τα </w:t>
+      </w:r>
+      <w:r>
+        <w:rPr>
+          <w:lang w:val="en-US"/>
+        </w:rPr>
+        <w:t>ajax</w:t>
+      </w:r>
+      <w:r>
+        <w:t xml:space="preserve"> </w:t>
+      </w:r>
+      <w:r>
+        <w:rPr>
+          <w:lang w:val="en-US"/>
+        </w:rPr>
+        <w:t>requests</w:t>
+      </w:r>
+      <w:r>
+        <w:t xml:space="preserve">, </w:t>
+      </w:r>
+      <w:r>
+        <w:t xml:space="preserve">αφού εκτελέσουν την απαιτούμενη επικοινωνία με την βάση αντί να κάνουν </w:t>
+      </w:r>
+      <w:r>
+        <w:rPr>
+          <w:lang w:val="en-US"/>
+        </w:rPr>
+        <w:t>redirect</w:t>
+      </w:r>
+      <w:r>
+        <w:t xml:space="preserve"> </w:t>
+      </w:r>
+      <w:r>
+        <w:t xml:space="preserve">επιστρέφουν </w:t>
+      </w:r>
+      <w:proofErr w:type="spellStart"/>
+      <w:r>
+        <w:rPr>
+          <w:lang w:val="en-US"/>
+        </w:rPr>
+        <w:t>json</w:t>
+      </w:r>
+      <w:proofErr w:type="spellEnd"/>
+      <w:r>
+        <w:t xml:space="preserve"> </w:t>
+      </w:r>
+      <w:r>
+        <w:t xml:space="preserve">ή </w:t>
+      </w:r>
+      <w:r>
+        <w:rPr>
+          <w:lang w:val="en-US"/>
+        </w:rPr>
+        <w:t>html</w:t>
+      </w:r>
+      <w:r>
+        <w:t xml:space="preserve">. </w:t>
+      </w:r>
+      <w:r>
+        <w:t xml:space="preserve">(Επειδή έχουν  προγραμματιστεί λειτουργίες για </w:t>
+      </w:r>
+      <w:r>
+        <w:rPr>
+          <w:i/>
+          <w:iCs/>
+          <w:lang w:val="en-US"/>
+        </w:rPr>
+        <w:t>favorite</w:t>
+      </w:r>
+      <w:r>
+        <w:t xml:space="preserve"> </w:t>
+      </w:r>
+      <w:r>
+        <w:t xml:space="preserve">και </w:t>
+      </w:r>
+      <w:r>
+        <w:rPr>
+          <w:i/>
+          <w:iCs/>
+          <w:lang w:val="en-US"/>
+        </w:rPr>
+        <w:t>review</w:t>
+      </w:r>
+      <w:r>
+        <w:t xml:space="preserve"> </w:t>
+      </w:r>
+      <w:r>
+        <w:t xml:space="preserve">και ασύγχρονα και σύγχρονα θα βρούμε αρχεία με το ίδιο όνομα και εδώ αλλά και ένα επίπεδο ποιο </w:t>
+      </w:r>
+      <w:proofErr w:type="spellStart"/>
+      <w:r>
+        <w:t>πανω</w:t>
+      </w:r>
+      <w:proofErr w:type="spellEnd"/>
+      <w:r>
+        <w:t>).</w:t>
+      </w:r>
+      <w:r>
+        <w:t>Ποιο συγκεκριμένα.</w:t>
+      </w:r>
+    </w:p>
+    <w:p>
+      <w:r>
+        <w:t xml:space="preserve">Το αρχείο </w:t>
+      </w:r>
+      <w:r>
+        <w:rPr>
+          <w:lang w:val="en-US"/>
+        </w:rPr>
+        <w:t>favorite</w:t>
+      </w:r>
+      <w:r>
+        <w:t>.</w:t>
+      </w:r>
+      <w:proofErr w:type="spellStart"/>
+      <w:r>
+        <w:rPr>
+          <w:lang w:val="en-US"/>
+        </w:rPr>
+        <w:t>php</w:t>
+      </w:r>
+      <w:proofErr w:type="spellEnd"/>
+      <w:r>
+        <w:t xml:space="preserve"> </w:t>
+      </w:r>
+      <w:r>
+        <w:t xml:space="preserve">καλείτε όταν χρήστης πατάει το εικονίδιο </w:t>
+      </w:r>
+      <w:r>
+        <w:rPr>
+          <w:lang w:val="en-US"/>
+        </w:rPr>
+        <w:t>favorite</w:t>
+      </w:r>
+      <w:r>
+        <w:t>,</w:t>
+      </w:r>
+      <w:r>
+        <w:t xml:space="preserve"> </w:t>
+      </w:r>
+      <w:r>
+        <w:t xml:space="preserve">δέχεται ένα </w:t>
+      </w:r>
+      <w:proofErr w:type="spellStart"/>
+      <w:r>
+        <w:rPr>
+          <w:lang w:val="en-US"/>
+        </w:rPr>
+        <w:t>roomId</w:t>
+      </w:r>
+      <w:proofErr w:type="spellEnd"/>
+      <w:r>
+        <w:t xml:space="preserve">, </w:t>
+      </w:r>
+      <w:r>
+        <w:t xml:space="preserve">ελέγχει αν είναι </w:t>
+      </w:r>
+      <w:r>
+        <w:rPr>
+          <w:lang w:val="en-US"/>
+        </w:rPr>
+        <w:t>favorite</w:t>
+      </w:r>
+      <w:r>
+        <w:t xml:space="preserve"> </w:t>
+      </w:r>
+      <w:r>
+        <w:t>για τον συνδεδεμένο χρήστη, αλλάζει την κατάσταση στην αντίθετη</w:t>
+      </w:r>
+      <w:r>
+        <w:t xml:space="preserve"> </w:t>
+      </w:r>
+      <w:r>
+        <w:t>βάση</w:t>
+      </w:r>
+      <w:r>
+        <w:t xml:space="preserve"> και επιστρέφει το αποτέλεσμα.</w:t>
+      </w:r>
+    </w:p>
+    <w:p>
+      <w:r>
+        <w:t>Το</w:t>
+      </w:r>
+      <w:r>
+        <w:t xml:space="preserve"> </w:t>
+      </w:r>
+      <w:r>
+        <w:t>αρχείο</w:t>
+      </w:r>
+      <w:r>
+        <w:t xml:space="preserve"> </w:t>
+      </w:r>
+      <w:proofErr w:type="spellStart"/>
+      <w:r>
+        <w:rPr>
+          <w:lang w:val="en-US"/>
+        </w:rPr>
+        <w:t>checkRoomAvailability</w:t>
+      </w:r>
+      <w:proofErr w:type="spellEnd"/>
+      <w:r>
+        <w:t>.</w:t>
+      </w:r>
+      <w:proofErr w:type="spellStart"/>
+      <w:r>
+        <w:rPr>
+          <w:lang w:val="en-US"/>
+        </w:rPr>
+        <w:t>php</w:t>
+      </w:r>
+      <w:proofErr w:type="spellEnd"/>
+      <w:r>
+        <w:t xml:space="preserve"> </w:t>
+      </w:r>
+      <w:r>
+        <w:t xml:space="preserve">καλείτε </w:t>
+      </w:r>
+      <w:r>
+        <w:t xml:space="preserve">μέσο </w:t>
+      </w:r>
+      <w:r>
+        <w:rPr>
+          <w:lang w:val="en-US"/>
+        </w:rPr>
+        <w:t>ajax</w:t>
+      </w:r>
+      <w:r>
+        <w:t xml:space="preserve"> </w:t>
+      </w:r>
+      <w:r>
+        <w:t>όταν ο χρήστης αλλάζει</w:t>
+      </w:r>
+      <w:r>
+        <w:t xml:space="preserve"> </w:t>
+      </w:r>
+      <w:r>
+        <w:t xml:space="preserve">τις </w:t>
+      </w:r>
+      <w:r>
+        <w:t>τιμές</w:t>
+      </w:r>
+      <w:r>
+        <w:t xml:space="preserve"> </w:t>
+      </w:r>
+      <w:r>
+        <w:rPr>
+          <w:lang w:val="en-US"/>
+        </w:rPr>
+        <w:t>check</w:t>
+      </w:r>
+      <w:r>
+        <w:t xml:space="preserve"> </w:t>
+      </w:r>
+      <w:r>
+        <w:rPr>
+          <w:lang w:val="en-US"/>
+        </w:rPr>
+        <w:t>in</w:t>
+      </w:r>
+      <w:r>
+        <w:t xml:space="preserve"> </w:t>
+      </w:r>
+      <w:r>
+        <w:t xml:space="preserve">και </w:t>
+      </w:r>
+      <w:r>
+        <w:rPr>
+          <w:lang w:val="en-US"/>
+        </w:rPr>
+        <w:t>check</w:t>
+      </w:r>
+      <w:r>
+        <w:t xml:space="preserve"> </w:t>
+      </w:r>
+      <w:r>
+        <w:rPr>
+          <w:lang w:val="en-US"/>
+        </w:rPr>
+        <w:t>out</w:t>
+      </w:r>
+      <w:r>
+        <w:t xml:space="preserve"> </w:t>
+      </w:r>
+      <w:r>
+        <w:rPr>
+          <w:lang w:val="en-US"/>
+        </w:rPr>
+        <w:t>date</w:t>
+      </w:r>
+      <w:r>
+        <w:t xml:space="preserve"> </w:t>
+      </w:r>
+      <w:r>
+        <w:t xml:space="preserve">στη σελίδα </w:t>
+      </w:r>
+      <w:r>
+        <w:rPr>
+          <w:lang w:val="en-US"/>
+        </w:rPr>
+        <w:t>room</w:t>
+      </w:r>
+      <w:r>
+        <w:t>.</w:t>
+      </w:r>
+      <w:r>
+        <w:t xml:space="preserve"> Δ</w:t>
+      </w:r>
+      <w:r>
+        <w:t xml:space="preserve">έχεται ένα </w:t>
+      </w:r>
+      <w:proofErr w:type="spellStart"/>
+      <w:r>
+        <w:rPr>
+          <w:lang w:val="en-US"/>
+        </w:rPr>
+        <w:t>roomId</w:t>
+      </w:r>
+      <w:proofErr w:type="spellEnd"/>
+      <w:r>
+        <w:t xml:space="preserve"> </w:t>
+      </w:r>
+      <w:r>
+        <w:t xml:space="preserve">και 2 </w:t>
+      </w:r>
+      <w:r>
+        <w:t xml:space="preserve">ημερομηνίες και επιστρέφει αν το δωμάτιο είναι </w:t>
+      </w:r>
+      <w:r>
+        <w:rPr>
+          <w:lang w:val="en-US"/>
+        </w:rPr>
+        <w:t>available</w:t>
+      </w:r>
+      <w:r>
+        <w:t xml:space="preserve"> </w:t>
+      </w:r>
+      <w:r>
+        <w:t>αυτές τις ημερομηνίες.</w:t>
+      </w:r>
+    </w:p>
+    <w:p>
+      <w:r>
+        <w:t xml:space="preserve">Το αρχείο </w:t>
+      </w:r>
+      <w:r>
+        <w:rPr>
+          <w:lang w:val="en-US"/>
+        </w:rPr>
+        <w:t>review</w:t>
+      </w:r>
+      <w:r>
+        <w:t>.</w:t>
+      </w:r>
+      <w:proofErr w:type="spellStart"/>
+      <w:r>
+        <w:rPr>
+          <w:lang w:val="en-US"/>
+        </w:rPr>
+        <w:t>php</w:t>
+      </w:r>
+      <w:proofErr w:type="spellEnd"/>
+      <w:r>
+        <w:t xml:space="preserve"> </w:t>
+      </w:r>
+      <w:r>
+        <w:t xml:space="preserve">καλείτε όταν ο χρήστης κάνει </w:t>
+      </w:r>
+      <w:r>
+        <w:rPr>
+          <w:lang w:val="en-US"/>
+        </w:rPr>
+        <w:t>Post</w:t>
+      </w:r>
+      <w:r>
+        <w:t xml:space="preserve"> </w:t>
+      </w:r>
+      <w:r>
+        <w:t xml:space="preserve">ένα </w:t>
+      </w:r>
+      <w:r>
+        <w:rPr>
+          <w:lang w:val="en-US"/>
+        </w:rPr>
+        <w:t>review</w:t>
+      </w:r>
+      <w:r>
+        <w:t>.</w:t>
+      </w:r>
+      <w:r>
+        <w:t xml:space="preserve"> Δέχεται τα  δεδομένα  του </w:t>
+      </w:r>
+      <w:r>
+        <w:rPr>
+          <w:lang w:val="en-US"/>
+        </w:rPr>
+        <w:t>review</w:t>
+      </w:r>
+      <w:r>
+        <w:t xml:space="preserve"> </w:t>
+      </w:r>
+      <w:r>
+        <w:t xml:space="preserve">τα οποία τα περνάει στη βάση στη συνέχεια καλεί το </w:t>
+      </w:r>
+      <w:r>
+        <w:rPr>
+          <w:lang w:val="en-US"/>
+        </w:rPr>
+        <w:t>component</w:t>
+      </w:r>
+      <w:r>
+        <w:t xml:space="preserve"> </w:t>
+      </w:r>
+      <w:r>
+        <w:rPr>
+          <w:lang w:val="en-US"/>
+        </w:rPr>
+        <w:t>review</w:t>
+      </w:r>
+      <w:r>
+        <w:t>.</w:t>
+      </w:r>
+      <w:proofErr w:type="spellStart"/>
+      <w:r>
+        <w:rPr>
+          <w:lang w:val="en-US"/>
+        </w:rPr>
+        <w:t>php</w:t>
+      </w:r>
+      <w:proofErr w:type="spellEnd"/>
+      <w:r>
+        <w:t xml:space="preserve"> </w:t>
+      </w:r>
+      <w:r>
+        <w:rPr>
+          <w:lang w:val="en-US"/>
+        </w:rPr>
+        <w:t>to</w:t>
+      </w:r>
+      <w:r>
+        <w:t xml:space="preserve"> </w:t>
+      </w:r>
+      <w:r>
+        <w:t xml:space="preserve">οποίο κάνει </w:t>
+      </w:r>
+      <w:r>
+        <w:rPr>
+          <w:lang w:val="en-US"/>
+        </w:rPr>
+        <w:t>populate</w:t>
+      </w:r>
+      <w:r>
+        <w:t xml:space="preserve"> </w:t>
+      </w:r>
+      <w:r>
+        <w:t xml:space="preserve">με τα δεδομένα που περάσει ο χρήστης και το επιστρέφει στην </w:t>
+      </w:r>
+      <w:r>
+        <w:rPr>
+          <w:lang w:val="en-US"/>
+        </w:rPr>
+        <w:t>JS</w:t>
+      </w:r>
+      <w:r>
+        <w:t xml:space="preserve"> </w:t>
+      </w:r>
+      <w:r>
+        <w:t xml:space="preserve">για να το κάνει </w:t>
+      </w:r>
+      <w:r>
+        <w:rPr>
+          <w:lang w:val="en-US"/>
+        </w:rPr>
+        <w:t>append</w:t>
+      </w:r>
+      <w:r>
+        <w:t xml:space="preserve"> </w:t>
+      </w:r>
+      <w:r>
+        <w:t>στη σελίδα.</w:t>
+      </w:r>
+    </w:p>
+    <w:p>
+      <w:pPr>
+        <w:rPr>
+          <w:b/>
+          <w:bCs/>
+          <w:sz w:val="28"/>
+          <w:szCs w:val="28"/>
+          <w:lang w:val="en-US"/>
+        </w:rPr>
+      </w:pPr>
+      <w:r>
+        <w:rPr>
+          <w:b/>
+          <w:bCs/>
+          <w:sz w:val="28"/>
+          <w:szCs w:val="28"/>
+          <w:lang w:val="en-US"/>
+        </w:rPr>
+        <w:t>public</w:t>
+      </w:r>
+      <w:r>
+        <w:rPr>
+          <w:b/>
+          <w:bCs/>
+          <w:sz w:val="28"/>
+          <w:szCs w:val="28"/>
+          <w:lang w:val="en-US"/>
+        </w:rPr>
+        <w:t>/</w:t>
+      </w:r>
+      <w:r>
+        <w:rPr>
+          <w:b/>
+          <w:bCs/>
+          <w:sz w:val="28"/>
+          <w:szCs w:val="28"/>
+          <w:lang w:val="en-US"/>
+        </w:rPr>
+        <w:t>assets/</w:t>
+      </w:r>
+      <w:proofErr w:type="spellStart"/>
+      <w:r>
+        <w:rPr>
+          <w:b/>
+          <w:bCs/>
+          <w:sz w:val="28"/>
+          <w:szCs w:val="28"/>
+          <w:lang w:val="en-US"/>
+        </w:rPr>
+        <w:t>css</w:t>
+      </w:r>
+      <w:proofErr w:type="spellEnd"/>
+    </w:p>
+    <w:p>
+      <w:r>
+        <w:rPr>
+          <w:b/>
+          <w:bCs/>
+          <w:sz w:val="28"/>
+          <w:szCs w:val="28"/>
+          <w:lang w:val="en-US"/>
+        </w:rPr>
+        <w:tab/>
+      </w:r>
+      <w:r>
+        <w:t xml:space="preserve">Περιέχει τα αρχεία </w:t>
+      </w:r>
+      <w:proofErr w:type="spellStart"/>
+      <w:r>
+        <w:rPr>
+          <w:lang w:val="en-US"/>
+        </w:rPr>
+        <w:t>css</w:t>
+      </w:r>
+      <w:proofErr w:type="spellEnd"/>
+      <w:r>
+        <w:t xml:space="preserve"> </w:t>
+      </w:r>
+      <w:r>
+        <w:t xml:space="preserve">κάθε σελίδας το όνομα κάθε αρχείου είναι </w:t>
+      </w:r>
+      <w:proofErr w:type="spellStart"/>
+      <w:r>
+        <w:t>είναι</w:t>
+      </w:r>
+      <w:proofErr w:type="spellEnd"/>
+      <w:r>
+        <w:t xml:space="preserve"> ίδιο με την σελίδα που αντιστοιχεί (πχ </w:t>
+      </w:r>
+      <w:r>
+        <w:rPr>
+          <w:lang w:val="en-US"/>
+        </w:rPr>
+        <w:t>Index</w:t>
+      </w:r>
+      <w:r>
+        <w:t>.</w:t>
+      </w:r>
+      <w:proofErr w:type="spellStart"/>
+      <w:r>
+        <w:rPr>
+          <w:lang w:val="en-US"/>
+        </w:rPr>
+        <w:t>css</w:t>
+      </w:r>
+      <w:proofErr w:type="spellEnd"/>
+      <w:r>
+        <w:t xml:space="preserve"> -&gt; </w:t>
+      </w:r>
+      <w:r>
+        <w:rPr>
+          <w:lang w:val="en-US"/>
+        </w:rPr>
+        <w:t>index</w:t>
+      </w:r>
+      <w:r>
+        <w:t>.</w:t>
+      </w:r>
+      <w:proofErr w:type="spellStart"/>
+      <w:r>
+        <w:rPr>
+          <w:lang w:val="en-US"/>
+        </w:rPr>
+        <w:t>php</w:t>
+      </w:r>
+      <w:proofErr w:type="spellEnd"/>
+      <w:r>
+        <w:t>)</w:t>
+      </w:r>
+      <w:r>
+        <w:t>.</w:t>
+      </w:r>
+      <w:r>
+        <w:t xml:space="preserve"> </w:t>
+      </w:r>
+    </w:p>
+    <w:p/>
+    <w:p/>
+    <w:p>
+      <w:pPr>
+        <w:rPr>
+          <w:b/>
+          <w:bCs/>
+          <w:sz w:val="28"/>
+          <w:szCs w:val="28"/>
+          <w:lang w:val="en-US"/>
+        </w:rPr>
+      </w:pPr>
+      <w:r>
+        <w:rPr>
+          <w:b/>
+          <w:bCs/>
+          <w:sz w:val="28"/>
+          <w:szCs w:val="28"/>
+          <w:lang w:val="en-US"/>
+        </w:rPr>
+        <w:lastRenderedPageBreak/>
+        <w:t>public</w:t>
+      </w:r>
+      <w:r>
+        <w:rPr>
+          <w:b/>
+          <w:bCs/>
+          <w:sz w:val="28"/>
+          <w:szCs w:val="28"/>
+          <w:lang w:val="en-US"/>
+        </w:rPr>
+        <w:t>/</w:t>
+      </w:r>
+      <w:r>
+        <w:rPr>
+          <w:b/>
+          <w:bCs/>
+          <w:sz w:val="28"/>
+          <w:szCs w:val="28"/>
+          <w:lang w:val="en-US"/>
+        </w:rPr>
+        <w:t>assets</w:t>
+      </w:r>
+      <w:r>
+        <w:rPr>
+          <w:b/>
+          <w:bCs/>
+          <w:sz w:val="28"/>
+          <w:szCs w:val="28"/>
+          <w:lang w:val="en-US"/>
+        </w:rPr>
+        <w:t>/</w:t>
+      </w:r>
+      <w:r>
+        <w:rPr>
+          <w:b/>
+          <w:bCs/>
+          <w:sz w:val="28"/>
+          <w:szCs w:val="28"/>
+          <w:lang w:val="en-US"/>
+        </w:rPr>
+        <w:t>images</w:t>
+      </w:r>
+    </w:p>
+    <w:p>
+      <w:r>
+        <w:rPr>
+          <w:b/>
+          <w:bCs/>
+          <w:sz w:val="28"/>
+          <w:szCs w:val="28"/>
+          <w:lang w:val="en-US"/>
+        </w:rPr>
+        <w:tab/>
+      </w:r>
+      <w:r>
+        <w:rPr>
+          <w:lang w:val="en-US"/>
+        </w:rPr>
+        <w:t>Oi</w:t>
+      </w:r>
+      <w:r>
+        <w:t xml:space="preserve"> </w:t>
+      </w:r>
+      <w:r>
+        <w:t xml:space="preserve">φωτογραφίες τις εφαρμογής </w:t>
+      </w:r>
+      <w:r>
+        <w:t>(</w:t>
+      </w:r>
+      <w:r>
+        <w:rPr>
+          <w:lang w:val="en-US"/>
+        </w:rPr>
+        <w:t>obviously</w:t>
+      </w:r>
+      <w:r>
+        <w:t xml:space="preserve">). </w:t>
+      </w:r>
+    </w:p>
+    <w:p>
+      <w:pPr>
+        <w:rPr>
+          <w:b/>
+          <w:bCs/>
+          <w:sz w:val="28"/>
+          <w:szCs w:val="28"/>
+          <w:lang w:val="en-US"/>
+        </w:rPr>
+      </w:pPr>
+      <w:r>
+        <w:rPr>
+          <w:b/>
+          <w:bCs/>
+          <w:sz w:val="28"/>
+          <w:szCs w:val="28"/>
+          <w:lang w:val="en-US"/>
+        </w:rPr>
+        <w:t>public</w:t>
+      </w:r>
+      <w:r>
+        <w:rPr>
+          <w:b/>
+          <w:bCs/>
+          <w:sz w:val="28"/>
+          <w:szCs w:val="28"/>
+          <w:lang w:val="en-US"/>
+        </w:rPr>
+        <w:t>/</w:t>
+      </w:r>
+      <w:r>
+        <w:rPr>
+          <w:b/>
+          <w:bCs/>
+          <w:sz w:val="28"/>
+          <w:szCs w:val="28"/>
+          <w:lang w:val="en-US"/>
+        </w:rPr>
+        <w:t>assets</w:t>
+      </w:r>
+      <w:r>
+        <w:rPr>
+          <w:b/>
+          <w:bCs/>
+          <w:sz w:val="28"/>
+          <w:szCs w:val="28"/>
+          <w:lang w:val="en-US"/>
+        </w:rPr>
+        <w:t>/</w:t>
+      </w:r>
+      <w:proofErr w:type="spellStart"/>
+      <w:r>
+        <w:rPr>
+          <w:b/>
+          <w:bCs/>
+          <w:sz w:val="28"/>
+          <w:szCs w:val="28"/>
+          <w:lang w:val="en-US"/>
+        </w:rPr>
+        <w:t>js</w:t>
+      </w:r>
+      <w:proofErr w:type="spellEnd"/>
+    </w:p>
+    <w:p>
+      <w:r>
+        <w:rPr>
+          <w:b/>
+          <w:bCs/>
+          <w:sz w:val="28"/>
+          <w:szCs w:val="28"/>
+          <w:lang w:val="en-US"/>
+        </w:rPr>
+        <w:tab/>
+      </w:r>
+      <w:r>
+        <w:t xml:space="preserve">Τα αρχεία </w:t>
+      </w:r>
+      <w:proofErr w:type="spellStart"/>
+      <w:r>
+        <w:rPr>
+          <w:lang w:val="en-US"/>
+        </w:rPr>
+        <w:t>javascript</w:t>
+      </w:r>
+      <w:proofErr w:type="spellEnd"/>
+      <w:r>
+        <w:t xml:space="preserve"> </w:t>
+      </w:r>
+      <w:r>
+        <w:t xml:space="preserve">των σελίδων της εφαρμογής όπως και στα αρχεία </w:t>
+      </w:r>
+      <w:proofErr w:type="spellStart"/>
+      <w:r>
+        <w:rPr>
+          <w:lang w:val="en-US"/>
+        </w:rPr>
+        <w:t>css</w:t>
+      </w:r>
+      <w:proofErr w:type="spellEnd"/>
+      <w:r>
+        <w:t xml:space="preserve"> </w:t>
+      </w:r>
+      <w:r>
+        <w:t xml:space="preserve">υπάρχει αντιστοιχία ονομάτων. Ειδική εξαίρεση είναι η σελίδα </w:t>
+      </w:r>
+      <w:r>
+        <w:rPr>
+          <w:lang w:val="en-US"/>
+        </w:rPr>
+        <w:t>room</w:t>
+      </w:r>
+      <w:r>
+        <w:t>.</w:t>
+      </w:r>
+      <w:proofErr w:type="spellStart"/>
+      <w:r>
+        <w:rPr>
+          <w:lang w:val="en-US"/>
+        </w:rPr>
+        <w:t>php</w:t>
+      </w:r>
+      <w:proofErr w:type="spellEnd"/>
+      <w:r>
+        <w:t xml:space="preserve"> </w:t>
+      </w:r>
+      <w:r>
+        <w:t xml:space="preserve">που λόγο των πολλών διαφορετικών </w:t>
+      </w:r>
+      <w:r>
+        <w:rPr>
+          <w:lang w:val="en-US"/>
+        </w:rPr>
+        <w:t>ajax</w:t>
+      </w:r>
+      <w:r>
+        <w:t xml:space="preserve"> </w:t>
+      </w:r>
+      <w:r>
+        <w:rPr>
+          <w:lang w:val="en-US"/>
+        </w:rPr>
+        <w:t>call</w:t>
+      </w:r>
+      <w:r>
+        <w:t xml:space="preserve"> </w:t>
+      </w:r>
+      <w:r>
+        <w:t xml:space="preserve">που απαιτούνταν επέλεξα να κρατήσω </w:t>
+      </w:r>
+      <w:r>
+        <w:t xml:space="preserve">τα αρχεία που πραγματοποιούν τις λειτουργίες </w:t>
+      </w:r>
+      <w:r>
+        <w:rPr>
+          <w:lang w:val="en-US"/>
+        </w:rPr>
+        <w:t>favorite</w:t>
+      </w:r>
+      <w:r>
+        <w:t xml:space="preserve">, </w:t>
+      </w:r>
+      <w:r>
+        <w:rPr>
+          <w:lang w:val="en-US"/>
+        </w:rPr>
+        <w:t>review</w:t>
+      </w:r>
+      <w:r>
+        <w:t xml:space="preserve"> </w:t>
+      </w:r>
+      <w:r>
+        <w:t>και ελέγχου διαθεσιμότητας δωμάτιου</w:t>
+      </w:r>
+      <w:r>
+        <w:t>,</w:t>
+      </w:r>
+      <w:r>
+        <w:t xml:space="preserve"> (μαζί με το αρχείο </w:t>
+      </w:r>
+      <w:proofErr w:type="spellStart"/>
+      <w:r>
+        <w:t>test_async_await_review</w:t>
+      </w:r>
+      <w:proofErr w:type="spellEnd"/>
+      <w:r>
+        <w:t>.</w:t>
+      </w:r>
+      <w:proofErr w:type="spellStart"/>
+      <w:r>
+        <w:rPr>
+          <w:lang w:val="en-US"/>
+        </w:rPr>
+        <w:t>js</w:t>
+      </w:r>
+      <w:proofErr w:type="spellEnd"/>
+      <w:r>
+        <w:t xml:space="preserve"> </w:t>
+      </w:r>
+      <w:r>
+        <w:t xml:space="preserve">που είναι μια αρχική προσπάθεια υλοποίησης του </w:t>
+      </w:r>
+      <w:r>
+        <w:rPr>
+          <w:lang w:val="en-US"/>
+        </w:rPr>
+        <w:t>review</w:t>
+      </w:r>
+      <w:r>
+        <w:t xml:space="preserve"> </w:t>
+      </w:r>
+      <w:r>
+        <w:t xml:space="preserve">ασύγχρονα χωρίς </w:t>
+      </w:r>
+      <w:r>
+        <w:rPr>
+          <w:lang w:val="en-US"/>
+        </w:rPr>
+        <w:t>ajax</w:t>
+      </w:r>
+      <w:r>
+        <w:t>)</w:t>
+      </w:r>
+      <w:r>
+        <w:t>,</w:t>
+      </w:r>
+      <w:r>
+        <w:t xml:space="preserve"> ξεχωριστά</w:t>
+      </w:r>
+      <w:r>
+        <w:t xml:space="preserve"> </w:t>
+      </w:r>
+      <w:r>
+        <w:t xml:space="preserve">από την υπόλοιπη </w:t>
+      </w:r>
+      <w:proofErr w:type="spellStart"/>
+      <w:r>
+        <w:rPr>
+          <w:lang w:val="en-US"/>
+        </w:rPr>
+        <w:t>js</w:t>
+      </w:r>
+      <w:proofErr w:type="spellEnd"/>
+      <w:r>
+        <w:t xml:space="preserve"> </w:t>
+      </w:r>
+      <w:r>
+        <w:t xml:space="preserve">του </w:t>
+      </w:r>
+      <w:r>
+        <w:rPr>
+          <w:lang w:val="en-US"/>
+        </w:rPr>
+        <w:t>room</w:t>
+      </w:r>
+      <w:r>
+        <w:t>.</w:t>
+      </w:r>
+      <w:r>
+        <w:t xml:space="preserve"> Όλα τα αρχεία </w:t>
+      </w:r>
+      <w:proofErr w:type="spellStart"/>
+      <w:r>
+        <w:rPr>
+          <w:lang w:val="en-US"/>
+        </w:rPr>
+        <w:t>Js</w:t>
+      </w:r>
+      <w:proofErr w:type="spellEnd"/>
+      <w:r>
+        <w:t xml:space="preserve"> </w:t>
+      </w:r>
+      <w:r>
+        <w:t xml:space="preserve">που υλοποιούν λειτουργίες του </w:t>
+      </w:r>
+      <w:r>
+        <w:rPr>
+          <w:lang w:val="en-US"/>
+        </w:rPr>
+        <w:t>room</w:t>
+      </w:r>
+      <w:r>
+        <w:t>.</w:t>
+      </w:r>
+      <w:proofErr w:type="spellStart"/>
+      <w:r>
+        <w:rPr>
+          <w:lang w:val="en-US"/>
+        </w:rPr>
+        <w:t>php</w:t>
+      </w:r>
+      <w:proofErr w:type="spellEnd"/>
+      <w:r>
+        <w:t xml:space="preserve"> </w:t>
+      </w:r>
+      <w:r>
+        <w:t xml:space="preserve">στο φάκελο </w:t>
+      </w:r>
+      <w:r>
+        <w:rPr>
+          <w:lang w:val="en-US"/>
+        </w:rPr>
+        <w:t>public</w:t>
+      </w:r>
+      <w:r>
+        <w:t>/</w:t>
+      </w:r>
+      <w:r>
+        <w:rPr>
+          <w:lang w:val="en-US"/>
+        </w:rPr>
+        <w:t>assets</w:t>
+      </w:r>
+      <w:r>
+        <w:t>/</w:t>
+      </w:r>
+      <w:proofErr w:type="spellStart"/>
+      <w:r>
+        <w:rPr>
+          <w:lang w:val="en-US"/>
+        </w:rPr>
+        <w:t>js</w:t>
+      </w:r>
+      <w:proofErr w:type="spellEnd"/>
+      <w:r>
+        <w:t>/</w:t>
+      </w:r>
+      <w:r>
+        <w:rPr>
+          <w:lang w:val="en-US"/>
+        </w:rPr>
+        <w:t>room</w:t>
+      </w:r>
+      <w:r>
+        <w:t>.</w:t>
+      </w:r>
+      <w:r>
+        <w:t xml:space="preserve"> </w:t>
+      </w:r>
+    </w:p>
+    <w:p>
+      <w:pPr>
+        <w:rPr>
+          <w:b/>
+          <w:bCs/>
+          <w:sz w:val="28"/>
+          <w:szCs w:val="28"/>
         </w:rPr>
       </w:pPr>
     </w:p>
@@ -15,12 +2092,16 @@
         <w:rPr>
           <w:b/>
           <w:bCs/>
+          <w:sz w:val="28"/>
+          <w:szCs w:val="28"/>
         </w:rPr>
       </w:pPr>
       <w:r>
         <w:rPr>
           <w:b/>
           <w:bCs/>
+          <w:sz w:val="28"/>
+          <w:szCs w:val="28"/>
         </w:rPr>
         <w:t>Κοινές</w:t>
       </w:r>
@@ -28,16 +2109,46 @@
         <w:rPr>
           <w:b/>
           <w:bCs/>
-          <w:lang w:val="en-US"/>
-        </w:rPr>
-        <w:t xml:space="preserve"> </w:t>
-      </w:r>
-      <w:r>
-        <w:rPr>
-          <w:b/>
-          <w:bCs/>
+          <w:sz w:val="28"/>
+          <w:szCs w:val="28"/>
+        </w:rPr>
+        <w:t xml:space="preserve"> </w:t>
+      </w:r>
+      <w:r>
+        <w:rPr>
+          <w:b/>
+          <w:bCs/>
+          <w:sz w:val="28"/>
+          <w:szCs w:val="28"/>
         </w:rPr>
         <w:t>λειτουργίες</w:t>
+      </w:r>
+    </w:p>
+    <w:p>
+      <w:r>
+        <w:rPr>
+          <w:sz w:val="28"/>
+          <w:szCs w:val="28"/>
+        </w:rPr>
+        <w:tab/>
+      </w:r>
+      <w:r>
+        <w:t xml:space="preserve">Κάποιες κοινές λειτουργίες που μοιράζονται </w:t>
+      </w:r>
+      <w:r>
+        <w:t>σελίδες</w:t>
+      </w:r>
+      <w:r>
+        <w:t xml:space="preserve"> </w:t>
+      </w:r>
+      <w:r>
+        <w:t>της εφαρμογής εξηγούνται παρακάτω</w:t>
+      </w:r>
+      <w:r>
+        <w:t xml:space="preserve"> </w:t>
+      </w:r>
+      <w:r>
+        <w:t>για να αποφύγουμε επανάληψη περιγραφής της λειτουργίας σε κάθε σελίδα.</w:t>
       </w:r>
     </w:p>
     <w:p>
@@ -321,9 +2432,6 @@
         <w:t xml:space="preserve">. </w:t>
       </w:r>
       <w:r>
-        <w:rPr>
-          <w:lang w:val="en-US"/>
-        </w:rPr>
         <w:br/>
       </w:r>
       <w:r>
@@ -655,8 +2763,6 @@
       </w:r>
       <w:r>
         <w:br/>
-      </w:r>
-      <w:r>
         <w:t xml:space="preserve">Αν υπάρχει επιλεγμένη </w:t>
       </w:r>
       <w:r>
@@ -699,10 +2805,7 @@
         <w:t xml:space="preserve"> </w:t>
       </w:r>
       <w:r>
-        <w:t>μεταγενέστερη</w:t>
-      </w:r>
-      <w:r>
-        <w:t xml:space="preserve"> ημερομηνία από την</w:t>
+        <w:t>μεταγενέστερη ημερομηνία από την</w:t>
       </w:r>
       <w:r>
         <w:t xml:space="preserve"> </w:t>
@@ -919,7 +3022,6 @@
         <w:rPr>
           <w:b/>
           <w:bCs/>
-          <w:lang w:val="en-US"/>
         </w:rPr>
       </w:pPr>
     </w:p>
@@ -928,12 +3030,16 @@
         <w:rPr>
           <w:b/>
           <w:bCs/>
+          <w:sz w:val="28"/>
+          <w:szCs w:val="28"/>
         </w:rPr>
       </w:pPr>
       <w:r>
         <w:rPr>
           <w:b/>
           <w:bCs/>
+          <w:sz w:val="28"/>
+          <w:szCs w:val="28"/>
           <w:lang w:val="en-US"/>
         </w:rPr>
         <w:t>public</w:t>
@@ -942,6 +3048,8 @@
         <w:rPr>
           <w:b/>
           <w:bCs/>
+          <w:sz w:val="28"/>
+          <w:szCs w:val="28"/>
         </w:rPr>
         <w:t>/</w:t>
       </w:r>
@@ -949,6 +3057,8 @@
         <w:rPr>
           <w:b/>
           <w:bCs/>
+          <w:sz w:val="28"/>
+          <w:szCs w:val="28"/>
           <w:lang w:val="en-US"/>
         </w:rPr>
         <w:t>index</w:t>
@@ -957,14 +3067,18 @@
         <w:rPr>
           <w:b/>
           <w:bCs/>
-        </w:rPr>
-        <w:t>.</w:t>
-      </w:r>
-      <w:proofErr w:type="spellStart"/>
-      <w:r>
-        <w:rPr>
-          <w:b/>
-          <w:bCs/>
+          <w:sz w:val="28"/>
+          <w:szCs w:val="28"/>
+        </w:rPr>
+        <w:t>.</w:t>
+      </w:r>
+      <w:proofErr w:type="spellStart"/>
+      <w:r>
+        <w:rPr>
+          <w:b/>
+          <w:bCs/>
+          <w:sz w:val="28"/>
+          <w:szCs w:val="28"/>
           <w:lang w:val="en-US"/>
         </w:rPr>
         <w:t>php</w:t>
@@ -1037,17 +3151,79 @@
         <w:rPr>
           <w:b/>
           <w:bCs/>
-          <w:lang w:val="en-US"/>
+          <w:sz w:val="28"/>
+          <w:szCs w:val="28"/>
         </w:rPr>
       </w:pPr>
       <w:r>
         <w:rPr>
           <w:b/>
           <w:bCs/>
-          <w:lang w:val="en-US"/>
-        </w:rPr>
-        <w:t>public/list_page.php</w:t>
-      </w:r>
+          <w:sz w:val="28"/>
+          <w:szCs w:val="28"/>
+          <w:lang w:val="en-US"/>
+        </w:rPr>
+        <w:t>public</w:t>
+      </w:r>
+      <w:r>
+        <w:rPr>
+          <w:b/>
+          <w:bCs/>
+          <w:sz w:val="28"/>
+          <w:szCs w:val="28"/>
+        </w:rPr>
+        <w:t>/</w:t>
+      </w:r>
+      <w:r>
+        <w:rPr>
+          <w:b/>
+          <w:bCs/>
+          <w:sz w:val="28"/>
+          <w:szCs w:val="28"/>
+          <w:lang w:val="en-US"/>
+        </w:rPr>
+        <w:t>list</w:t>
+      </w:r>
+      <w:r>
+        <w:rPr>
+          <w:b/>
+          <w:bCs/>
+          <w:sz w:val="28"/>
+          <w:szCs w:val="28"/>
+        </w:rPr>
+        <w:t>_</w:t>
+      </w:r>
+      <w:r>
+        <w:rPr>
+          <w:b/>
+          <w:bCs/>
+          <w:sz w:val="28"/>
+          <w:szCs w:val="28"/>
+          <w:lang w:val="en-US"/>
+        </w:rPr>
+        <w:t>page</w:t>
+      </w:r>
+      <w:r>
+        <w:rPr>
+          <w:b/>
+          <w:bCs/>
+          <w:sz w:val="28"/>
+          <w:szCs w:val="28"/>
+        </w:rPr>
+        <w:t>.</w:t>
+      </w:r>
+      <w:proofErr w:type="spellStart"/>
+      <w:r>
+        <w:rPr>
+          <w:b/>
+          <w:bCs/>
+          <w:sz w:val="28"/>
+          <w:szCs w:val="28"/>
+          <w:lang w:val="en-US"/>
+        </w:rPr>
+        <w:t>php</w:t>
+      </w:r>
+      <w:proofErr w:type="spellEnd"/>
     </w:p>
     <w:p>
       <w:pPr>
@@ -1056,6 +3232,8 @@
         <w:rPr>
           <w:b/>
           <w:bCs/>
+          <w:sz w:val="28"/>
+          <w:szCs w:val="28"/>
         </w:rPr>
       </w:pPr>
       <w:r>
@@ -1158,6 +3336,7 @@
         <w:rPr>
           <w:lang w:val="en-US"/>
         </w:rPr>
+        <w:lastRenderedPageBreak/>
         <w:t>warnings</w:t>
       </w:r>
       <w:r>
@@ -1614,13 +3793,14 @@
         <w:br/>
       </w:r>
       <w:r>
-        <w:lastRenderedPageBreak/>
         <w:br/>
       </w:r>
       <w:r>
         <w:rPr>
           <w:b/>
           <w:bCs/>
+          <w:sz w:val="28"/>
+          <w:szCs w:val="28"/>
           <w:lang w:val="en-US"/>
         </w:rPr>
         <w:t>public</w:t>
@@ -1629,6 +3809,8 @@
         <w:rPr>
           <w:b/>
           <w:bCs/>
+          <w:sz w:val="28"/>
+          <w:szCs w:val="28"/>
         </w:rPr>
         <w:t>/</w:t>
       </w:r>
@@ -1636,6 +3818,8 @@
         <w:rPr>
           <w:b/>
           <w:bCs/>
+          <w:sz w:val="28"/>
+          <w:szCs w:val="28"/>
           <w:lang w:val="en-US"/>
         </w:rPr>
         <w:t>room</w:t>
@@ -1644,14 +3828,18 @@
         <w:rPr>
           <w:b/>
           <w:bCs/>
-        </w:rPr>
-        <w:t>.</w:t>
-      </w:r>
-      <w:proofErr w:type="spellStart"/>
-      <w:r>
-        <w:rPr>
-          <w:b/>
-          <w:bCs/>
+          <w:sz w:val="28"/>
+          <w:szCs w:val="28"/>
+        </w:rPr>
+        <w:t>.</w:t>
+      </w:r>
+      <w:proofErr w:type="spellStart"/>
+      <w:r>
+        <w:rPr>
+          <w:b/>
+          <w:bCs/>
+          <w:sz w:val="28"/>
+          <w:szCs w:val="28"/>
           <w:lang w:val="en-US"/>
         </w:rPr>
         <w:t>ph</w:t>
@@ -1660,6 +3848,8 @@
         <w:rPr>
           <w:b/>
           <w:bCs/>
+          <w:sz w:val="28"/>
+          <w:szCs w:val="28"/>
           <w:lang w:val="en-US"/>
         </w:rPr>
         <w:t>p</w:t>
@@ -2194,10 +4384,7 @@
         </w:rPr>
       </w:pPr>
       <w:r>
-        <w:t xml:space="preserve">Για την υλοποίηση του ελέγχου διαθεσιμότητας δωμάτιου </w:t>
-      </w:r>
-      <w:r>
-        <w:t xml:space="preserve">ανατρέξτε στα αρχεία </w:t>
+        <w:t xml:space="preserve">Για την υλοποίηση του ελέγχου διαθεσιμότητας δωμάτιου ανατρέξτε στα αρχεία </w:t>
       </w:r>
       <w:r>
         <w:rPr>
@@ -2383,9 +4570,6 @@
           <w:bCs/>
         </w:rPr>
       </w:pPr>
-      <w:r>
-        <w:t xml:space="preserve"> </w:t>
-      </w:r>
       <w:r>
         <w:t xml:space="preserve">Για την υλοποίηση του ελέγχου διαθεσιμότητας δωμάτιου ανατρέξτε στα αρχεία </w:t>
       </w:r>
@@ -2442,13 +4626,1175 @@
         <w:spacing w:before="120"/>
       </w:pPr>
       <w:r>
+        <w:t xml:space="preserve">Για λειτουργεία </w:t>
+      </w:r>
+      <w:r>
+        <w:rPr>
+          <w:lang w:val="en-US"/>
+        </w:rPr>
+        <w:t>review</w:t>
+      </w:r>
+      <w:r>
+        <w:t xml:space="preserve"> </w:t>
+      </w:r>
+      <w:r>
+        <w:t xml:space="preserve">ανατρέξτε στα αρχεία </w:t>
+      </w:r>
+      <w:r>
+        <w:rPr>
+          <w:b/>
+          <w:bCs/>
+          <w:lang w:val="en-US"/>
+        </w:rPr>
+        <w:t>assets</w:t>
+      </w:r>
+      <w:r>
+        <w:rPr>
+          <w:b/>
+          <w:bCs/>
+        </w:rPr>
+        <w:t>/</w:t>
+      </w:r>
+      <w:proofErr w:type="spellStart"/>
+      <w:r>
+        <w:rPr>
+          <w:b/>
+          <w:bCs/>
+          <w:lang w:val="en-US"/>
+        </w:rPr>
+        <w:t>js</w:t>
+      </w:r>
+      <w:proofErr w:type="spellEnd"/>
+      <w:r>
+        <w:rPr>
+          <w:b/>
+          <w:bCs/>
+        </w:rPr>
+        <w:t>/</w:t>
+      </w:r>
+      <w:r>
+        <w:rPr>
+          <w:b/>
+          <w:bCs/>
+          <w:lang w:val="en-US"/>
+        </w:rPr>
+        <w:t>room</w:t>
+      </w:r>
+      <w:r>
+        <w:rPr>
+          <w:b/>
+          <w:bCs/>
+        </w:rPr>
+        <w:t>/</w:t>
+      </w:r>
+      <w:r>
+        <w:rPr>
+          <w:b/>
+          <w:bCs/>
+          <w:lang w:val="en-US"/>
+        </w:rPr>
+        <w:t>revi</w:t>
+      </w:r>
+      <w:r>
+        <w:rPr>
+          <w:b/>
+          <w:bCs/>
+          <w:lang w:val="en-US"/>
+        </w:rPr>
+        <w:t>e</w:t>
+      </w:r>
+      <w:r>
+        <w:rPr>
+          <w:b/>
+          <w:bCs/>
+          <w:lang w:val="en-US"/>
+        </w:rPr>
+        <w:t>w</w:t>
+      </w:r>
+      <w:r>
+        <w:rPr>
+          <w:b/>
+          <w:bCs/>
+        </w:rPr>
+        <w:t>.</w:t>
+      </w:r>
+      <w:proofErr w:type="spellStart"/>
+      <w:r>
+        <w:rPr>
+          <w:b/>
+          <w:bCs/>
+          <w:lang w:val="en-US"/>
+        </w:rPr>
+        <w:t>js</w:t>
+      </w:r>
+      <w:proofErr w:type="spellEnd"/>
+      <w:r>
+        <w:rPr>
+          <w:b/>
+          <w:bCs/>
+        </w:rPr>
+        <w:t xml:space="preserve"> </w:t>
+      </w:r>
+      <w:r>
+        <w:rPr>
+          <w:b/>
+          <w:bCs/>
+        </w:rPr>
+        <w:t>και</w:t>
+      </w:r>
+      <w:r>
+        <w:rPr>
+          <w:b/>
+          <w:bCs/>
+        </w:rPr>
+        <w:t xml:space="preserve"> </w:t>
+      </w:r>
+      <w:r>
+        <w:rPr>
+          <w:b/>
+          <w:bCs/>
+          <w:lang w:val="en-US"/>
+        </w:rPr>
+        <w:t>actions</w:t>
+      </w:r>
+      <w:r>
+        <w:rPr>
+          <w:b/>
+          <w:bCs/>
+        </w:rPr>
+        <w:t>/</w:t>
+      </w:r>
+      <w:r>
+        <w:rPr>
+          <w:b/>
+          <w:bCs/>
+          <w:lang w:val="en-US"/>
+        </w:rPr>
+        <w:t>ajax</w:t>
+      </w:r>
+      <w:r>
+        <w:rPr>
+          <w:b/>
+          <w:bCs/>
+        </w:rPr>
+        <w:t>/</w:t>
+      </w:r>
+      <w:proofErr w:type="spellStart"/>
+      <w:r>
+        <w:rPr>
+          <w:b/>
+          <w:bCs/>
+          <w:lang w:val="en-US"/>
+        </w:rPr>
+        <w:t>checkRoomAvailability</w:t>
+      </w:r>
+      <w:proofErr w:type="spellEnd"/>
+      <w:r>
+        <w:rPr>
+          <w:b/>
+          <w:bCs/>
+        </w:rPr>
+        <w:t>.</w:t>
+      </w:r>
+      <w:proofErr w:type="spellStart"/>
+      <w:r>
+        <w:rPr>
+          <w:b/>
+          <w:bCs/>
+          <w:lang w:val="en-US"/>
+        </w:rPr>
+        <w:t>php</w:t>
+      </w:r>
+      <w:proofErr w:type="spellEnd"/>
+      <w:r>
+        <w:rPr>
+          <w:b/>
+          <w:bCs/>
+        </w:rPr>
+        <w:t>.</w:t>
+      </w:r>
+      <w:r>
+        <w:rPr>
+          <w:b/>
+          <w:bCs/>
+        </w:rPr>
+        <w:t xml:space="preserve"> </w:t>
+      </w:r>
+    </w:p>
+    <w:p>
+      <w:pPr>
+        <w:spacing w:before="120"/>
+      </w:pPr>
+      <w:r>
+        <w:rPr>
+          <w:b/>
+          <w:bCs/>
+        </w:rPr>
+        <w:t>ΣΗΜΕΙΩΣΗ</w:t>
+      </w:r>
+      <w:r>
+        <w:t xml:space="preserve">. Επειδή κάνουμε </w:t>
+      </w:r>
+      <w:r>
+        <w:rPr>
+          <w:lang w:val="en-US"/>
+        </w:rPr>
+        <w:t>Include</w:t>
+      </w:r>
+      <w:r>
+        <w:t xml:space="preserve"> </w:t>
+      </w:r>
+      <w:r>
+        <w:t xml:space="preserve">το κομμάτι κώδικα που περιέχει την </w:t>
+      </w:r>
+      <w:r>
+        <w:rPr>
+          <w:lang w:val="en-US"/>
+        </w:rPr>
+        <w:t>html</w:t>
+      </w:r>
+      <w:r>
+        <w:t xml:space="preserve"> </w:t>
+      </w:r>
+      <w:r>
+        <w:t xml:space="preserve">του </w:t>
+      </w:r>
+      <w:r>
+        <w:rPr>
+          <w:lang w:val="en-US"/>
+        </w:rPr>
+        <w:t>review</w:t>
+      </w:r>
+      <w:r>
+        <w:t xml:space="preserve"> </w:t>
+      </w:r>
+      <w:r>
+        <w:t xml:space="preserve">άλλο αρχείο (το αρχείο </w:t>
+      </w:r>
+      <w:r>
+        <w:rPr>
+          <w:b/>
+          <w:bCs/>
+          <w:lang w:val="en-US"/>
+        </w:rPr>
+        <w:t>components</w:t>
+      </w:r>
+      <w:r>
+        <w:rPr>
+          <w:b/>
+          <w:bCs/>
+        </w:rPr>
+        <w:t>/</w:t>
+      </w:r>
+      <w:r>
+        <w:rPr>
+          <w:b/>
+          <w:bCs/>
+          <w:lang w:val="en-US"/>
+        </w:rPr>
+        <w:t>review</w:t>
+      </w:r>
+      <w:r>
+        <w:rPr>
+          <w:b/>
+          <w:bCs/>
+        </w:rPr>
+        <w:t>.</w:t>
+      </w:r>
+      <w:proofErr w:type="spellStart"/>
+      <w:r>
+        <w:rPr>
+          <w:b/>
+          <w:bCs/>
+          <w:lang w:val="en-US"/>
+        </w:rPr>
+        <w:t>php</w:t>
+      </w:r>
+      <w:proofErr w:type="spellEnd"/>
+      <w:r>
+        <w:t xml:space="preserve"> </w:t>
+      </w:r>
+      <w:r>
+        <w:t xml:space="preserve">) </w:t>
+      </w:r>
+      <w:r>
+        <w:t xml:space="preserve">θα </w:t>
+      </w:r>
+      <w:r>
+        <w:rPr>
+          <w:b/>
+          <w:bCs/>
+        </w:rPr>
+        <w:t xml:space="preserve">πρέπει </w:t>
+      </w:r>
+      <w:r>
+        <w:t xml:space="preserve"> στο </w:t>
+      </w:r>
+      <w:r>
+        <w:rPr>
+          <w:lang w:val="en-US"/>
+        </w:rPr>
+        <w:t>foreach</w:t>
+      </w:r>
+      <w:r>
+        <w:t xml:space="preserve"> </w:t>
+      </w:r>
+      <w:r>
+        <w:t>να χρησιμοποιηθούν τα ονόματα μεταβλητών $</w:t>
+      </w:r>
+      <w:r>
+        <w:rPr>
+          <w:b/>
+          <w:bCs/>
+          <w:lang w:val="en-US"/>
+        </w:rPr>
+        <w:t>counter</w:t>
+      </w:r>
+      <w:r>
+        <w:t xml:space="preserve"> </w:t>
+      </w:r>
+      <w:r>
+        <w:t>και</w:t>
+      </w:r>
+      <w:r>
+        <w:t xml:space="preserve"> </w:t>
+      </w:r>
+      <w:r>
+        <w:rPr>
+          <w:b/>
+          <w:bCs/>
+        </w:rPr>
+        <w:t>$</w:t>
+      </w:r>
+      <w:proofErr w:type="spellStart"/>
+      <w:r>
+        <w:rPr>
+          <w:b/>
+          <w:bCs/>
+          <w:lang w:val="en-US"/>
+        </w:rPr>
+        <w:t>roomReview</w:t>
+      </w:r>
+      <w:proofErr w:type="spellEnd"/>
+      <w:r>
+        <w:rPr>
+          <w:b/>
+          <w:bCs/>
+        </w:rPr>
+        <w:t xml:space="preserve"> </w:t>
+      </w:r>
+      <w:r>
+        <w:t xml:space="preserve">αλλιώς δε θα γνωρίζει το </w:t>
+      </w:r>
+      <w:r>
+        <w:rPr>
+          <w:lang w:val="en-US"/>
+        </w:rPr>
+        <w:t>component</w:t>
+      </w:r>
+      <w:r>
+        <w:t xml:space="preserve"> </w:t>
+      </w:r>
+      <w:r>
+        <w:t xml:space="preserve">τι μεταβλητές να χρησιμοποιήσει στα πεδία. Αυτή η μεθοδολογία επιλεχτείτε για να μπορούμε να κάνουμε </w:t>
+      </w:r>
+      <w:r>
+        <w:rPr>
+          <w:lang w:val="en-US"/>
+        </w:rPr>
+        <w:t>append</w:t>
+      </w:r>
+      <w:r>
+        <w:t xml:space="preserve"> </w:t>
+      </w:r>
+      <w:r>
+        <w:t xml:space="preserve">ένα </w:t>
+      </w:r>
+      <w:r>
+        <w:rPr>
+          <w:lang w:val="en-US"/>
+        </w:rPr>
+        <w:t>review</w:t>
+      </w:r>
+      <w:r>
+        <w:t xml:space="preserve"> </w:t>
+      </w:r>
+      <w:r>
+        <w:t>στην αρχή της λίστας χωρίς να χρειάζεται να διατηρούμε τον ίδιο κώδικα σε δυο σημεία.</w:t>
+      </w:r>
+    </w:p>
+    <w:p>
+      <w:pPr>
+        <w:spacing w:before="120"/>
+      </w:pPr>
+      <w:r>
+        <w:t>Τέλος</w:t>
+      </w:r>
+      <w:r>
+        <w:t xml:space="preserve"> </w:t>
+      </w:r>
+      <w:r>
+        <w:t xml:space="preserve">η λειτουργία βαθμολόγησης μέσο αστερίων έγινε με την χρήση </w:t>
+      </w:r>
+      <w:proofErr w:type="spellStart"/>
+      <w:r>
+        <w:rPr>
+          <w:lang w:val="en-US"/>
+        </w:rPr>
+        <w:t>css</w:t>
+      </w:r>
+      <w:proofErr w:type="spellEnd"/>
+      <w:r>
+        <w:t xml:space="preserve"> </w:t>
+      </w:r>
+      <w:r>
+        <w:t xml:space="preserve">και </w:t>
+      </w:r>
+      <w:proofErr w:type="spellStart"/>
+      <w:r>
+        <w:rPr>
+          <w:lang w:val="en-US"/>
+        </w:rPr>
+        <w:t>js</w:t>
+      </w:r>
+      <w:proofErr w:type="spellEnd"/>
+      <w:r>
+        <w:t xml:space="preserve"> </w:t>
+      </w:r>
+      <w:r>
+        <w:t xml:space="preserve">την υλοποίηση μπορείτε να την βρείτε αντίστοιχα στα αρχεία </w:t>
+      </w:r>
+      <w:r>
+        <w:rPr>
+          <w:lang w:val="en-US"/>
+        </w:rPr>
+        <w:t>assets</w:t>
+      </w:r>
+      <w:r>
+        <w:t>/</w:t>
+      </w:r>
+      <w:proofErr w:type="spellStart"/>
+      <w:r>
+        <w:rPr>
+          <w:lang w:val="en-US"/>
+        </w:rPr>
+        <w:t>css</w:t>
+      </w:r>
+      <w:proofErr w:type="spellEnd"/>
+      <w:r>
+        <w:t>/</w:t>
+      </w:r>
+      <w:r>
+        <w:rPr>
+          <w:lang w:val="en-US"/>
+        </w:rPr>
+        <w:t>room</w:t>
+      </w:r>
+      <w:r>
+        <w:t>.</w:t>
+      </w:r>
+      <w:proofErr w:type="spellStart"/>
+      <w:r>
+        <w:rPr>
+          <w:lang w:val="en-US"/>
+        </w:rPr>
+        <w:t>css</w:t>
+      </w:r>
+      <w:proofErr w:type="spellEnd"/>
+      <w:r>
+        <w:t xml:space="preserve"> </w:t>
+      </w:r>
+      <w:r>
+        <w:t xml:space="preserve">και </w:t>
+      </w:r>
+      <w:r>
+        <w:rPr>
+          <w:lang w:val="en-US"/>
+        </w:rPr>
+        <w:t>assets</w:t>
+      </w:r>
+      <w:r>
+        <w:t>/</w:t>
+      </w:r>
+      <w:proofErr w:type="spellStart"/>
+      <w:r>
+        <w:rPr>
+          <w:lang w:val="en-US"/>
+        </w:rPr>
+        <w:t>js</w:t>
+      </w:r>
+      <w:proofErr w:type="spellEnd"/>
+      <w:r>
+        <w:t>/</w:t>
+      </w:r>
+      <w:r>
+        <w:rPr>
+          <w:lang w:val="en-US"/>
+        </w:rPr>
+        <w:t>room</w:t>
+      </w:r>
+      <w:r>
+        <w:t>/</w:t>
+      </w:r>
+      <w:r>
+        <w:rPr>
+          <w:lang w:val="en-US"/>
+        </w:rPr>
+        <w:t>room</w:t>
+      </w:r>
+      <w:r>
+        <w:t>.</w:t>
+      </w:r>
+      <w:proofErr w:type="spellStart"/>
+      <w:r>
+        <w:rPr>
+          <w:lang w:val="en-US"/>
+        </w:rPr>
+        <w:t>js</w:t>
+      </w:r>
+      <w:proofErr w:type="spellEnd"/>
+      <w:r>
+        <w:t>.</w:t>
+      </w:r>
+    </w:p>
+    <w:p>
+      <w:pPr>
+        <w:spacing w:before="120"/>
+      </w:pPr>
+      <w:r>
+        <w:rPr>
+          <w:b/>
+          <w:bCs/>
+          <w:sz w:val="28"/>
+          <w:szCs w:val="28"/>
+          <w:lang w:val="en-US"/>
+        </w:rPr>
+        <w:t>public</w:t>
+      </w:r>
+      <w:r>
+        <w:rPr>
+          <w:b/>
+          <w:bCs/>
+          <w:sz w:val="28"/>
+          <w:szCs w:val="28"/>
+        </w:rPr>
+        <w:t>/</w:t>
+      </w:r>
+      <w:r>
+        <w:rPr>
+          <w:b/>
+          <w:bCs/>
+          <w:sz w:val="28"/>
+          <w:szCs w:val="28"/>
+          <w:lang w:val="en-US"/>
+        </w:rPr>
+        <w:t>profile</w:t>
+      </w:r>
+      <w:r>
+        <w:rPr>
+          <w:b/>
+          <w:bCs/>
+          <w:sz w:val="28"/>
+          <w:szCs w:val="28"/>
+        </w:rPr>
+        <w:t>.</w:t>
+      </w:r>
+      <w:proofErr w:type="spellStart"/>
+      <w:r>
+        <w:rPr>
+          <w:b/>
+          <w:bCs/>
+          <w:sz w:val="28"/>
+          <w:szCs w:val="28"/>
+          <w:lang w:val="en-US"/>
+        </w:rPr>
+        <w:t>php</w:t>
+      </w:r>
+      <w:proofErr w:type="spellEnd"/>
+    </w:p>
+    <w:p>
+      <w:pPr>
+        <w:spacing w:before="120"/>
+      </w:pPr>
+      <w:r>
+        <w:t xml:space="preserve">Εκτός </w:t>
+      </w:r>
+      <w:r>
+        <w:t xml:space="preserve">από την δική του </w:t>
+      </w:r>
+      <w:r>
+        <w:rPr>
+          <w:lang w:val="en-US"/>
+        </w:rPr>
+        <w:t>Navbar</w:t>
+      </w:r>
+      <w:r>
+        <w:t xml:space="preserve"> (</w:t>
+      </w:r>
+      <w:r>
+        <w:t xml:space="preserve">για να μην περιέχει </w:t>
+      </w:r>
+      <w:r>
+        <w:rPr>
+          <w:lang w:val="en-US"/>
+        </w:rPr>
+        <w:t>redirect</w:t>
+      </w:r>
+      <w:r>
+        <w:t xml:space="preserve"> </w:t>
+      </w:r>
+      <w:r>
+        <w:t xml:space="preserve">στην ιδιά σελίδα) και </w:t>
+      </w:r>
+      <w:proofErr w:type="spellStart"/>
+      <w:r>
+        <w:rPr>
+          <w:lang w:val="en-US"/>
+        </w:rPr>
+        <w:t>gototo</w:t>
+      </w:r>
+      <w:proofErr w:type="spellEnd"/>
+      <w:r>
+        <w:t xml:space="preserve"> </w:t>
+      </w:r>
+      <w:r>
+        <w:rPr>
+          <w:lang w:val="en-US"/>
+        </w:rPr>
+        <w:t>arrow</w:t>
+      </w:r>
+      <w:r>
+        <w:t xml:space="preserve"> </w:t>
+      </w:r>
+      <w:r>
+        <w:t>η σελίδα είναι ίδια με τις απαιτήσεις.</w:t>
+      </w:r>
+    </w:p>
+    <w:p>
+      <w:pPr>
+        <w:spacing w:before="120"/>
+        <w:rPr>
+          <w:lang w:val="en-US"/>
+        </w:rPr>
+      </w:pPr>
+      <w:r>
+        <w:rPr>
+          <w:b/>
+          <w:bCs/>
+          <w:sz w:val="28"/>
+          <w:szCs w:val="28"/>
+          <w:lang w:val="en-US"/>
+        </w:rPr>
+        <w:t>public/</w:t>
+      </w:r>
+      <w:proofErr w:type="spellStart"/>
+      <w:r>
+        <w:rPr>
+          <w:b/>
+          <w:bCs/>
+          <w:sz w:val="28"/>
+          <w:szCs w:val="28"/>
+          <w:lang w:val="en-US"/>
+        </w:rPr>
+        <w:t>login</w:t>
+      </w:r>
+      <w:r>
+        <w:rPr>
+          <w:b/>
+          <w:bCs/>
+          <w:sz w:val="28"/>
+          <w:szCs w:val="28"/>
+          <w:lang w:val="en-US"/>
+        </w:rPr>
+        <w:t>.php</w:t>
+      </w:r>
+      <w:proofErr w:type="spellEnd"/>
+      <w:r>
+        <w:rPr>
+          <w:b/>
+          <w:bCs/>
+          <w:sz w:val="28"/>
+          <w:szCs w:val="28"/>
+          <w:lang w:val="en-US"/>
+        </w:rPr>
+        <w:t xml:space="preserve"> </w:t>
+      </w:r>
+      <w:r>
+        <w:rPr>
+          <w:sz w:val="28"/>
+          <w:szCs w:val="28"/>
+        </w:rPr>
+        <w:t>και</w:t>
+      </w:r>
+      <w:r>
+        <w:rPr>
+          <w:sz w:val="28"/>
+          <w:szCs w:val="28"/>
+          <w:lang w:val="en-US"/>
+        </w:rPr>
+        <w:t xml:space="preserve"> </w:t>
+      </w:r>
+      <w:r>
+        <w:rPr>
+          <w:b/>
+          <w:bCs/>
+          <w:sz w:val="28"/>
+          <w:szCs w:val="28"/>
+          <w:lang w:val="en-US"/>
+        </w:rPr>
+        <w:t>public/</w:t>
+      </w:r>
+      <w:proofErr w:type="spellStart"/>
+      <w:r>
+        <w:rPr>
+          <w:b/>
+          <w:bCs/>
+          <w:sz w:val="28"/>
+          <w:szCs w:val="28"/>
+          <w:lang w:val="en-US"/>
+        </w:rPr>
+        <w:t>r</w:t>
+      </w:r>
+      <w:r>
+        <w:rPr>
+          <w:b/>
+          <w:bCs/>
+          <w:sz w:val="28"/>
+          <w:szCs w:val="28"/>
+          <w:lang w:val="en-US"/>
+        </w:rPr>
+        <w:t>egister.</w:t>
+      </w:r>
+      <w:r>
+        <w:rPr>
+          <w:b/>
+          <w:bCs/>
+          <w:sz w:val="28"/>
+          <w:szCs w:val="28"/>
+          <w:lang w:val="en-US"/>
+        </w:rPr>
+        <w:t>php</w:t>
+      </w:r>
+      <w:proofErr w:type="spellEnd"/>
+    </w:p>
+    <w:p>
+      <w:pPr>
+        <w:spacing w:before="120"/>
+      </w:pPr>
+      <w:r>
+        <w:lastRenderedPageBreak/>
+        <w:t xml:space="preserve">Αυτές οι σελίδες δεν είναι </w:t>
+      </w:r>
+      <w:proofErr w:type="spellStart"/>
+      <w:r>
+        <w:t>προσβάσιμες</w:t>
+      </w:r>
+      <w:proofErr w:type="spellEnd"/>
+      <w:r>
+        <w:t xml:space="preserve"> αν ο χρήστης είναι </w:t>
+      </w:r>
+      <w:r>
+        <w:rPr>
+          <w:lang w:val="en-US"/>
+        </w:rPr>
+        <w:t>logged</w:t>
+      </w:r>
+      <w:r>
+        <w:t xml:space="preserve"> </w:t>
+      </w:r>
+      <w:r>
+        <w:rPr>
+          <w:lang w:val="en-US"/>
+        </w:rPr>
+        <w:t>in</w:t>
+      </w:r>
+      <w:r>
+        <w:t xml:space="preserve"> </w:t>
+      </w:r>
+      <w:r>
+        <w:t xml:space="preserve">και πρέπει να γίνεται </w:t>
+      </w:r>
+      <w:r>
+        <w:rPr>
+          <w:lang w:val="en-US"/>
+        </w:rPr>
+        <w:t>redirect</w:t>
+      </w:r>
+      <w:r>
+        <w:t xml:space="preserve"> </w:t>
+      </w:r>
+      <w:r>
+        <w:t xml:space="preserve">στην </w:t>
+      </w:r>
+      <w:r>
+        <w:rPr>
+          <w:lang w:val="en-US"/>
+        </w:rPr>
+        <w:t>Index</w:t>
+      </w:r>
+      <w:r>
+        <w:t>.</w:t>
+      </w:r>
+      <w:proofErr w:type="spellStart"/>
+      <w:r>
+        <w:rPr>
+          <w:lang w:val="en-US"/>
+        </w:rPr>
+        <w:t>php</w:t>
+      </w:r>
+      <w:proofErr w:type="spellEnd"/>
+      <w:r>
+        <w:t xml:space="preserve"> </w:t>
+      </w:r>
+      <w:r>
+        <w:t xml:space="preserve">αν κάποιος προσπαθήσει να αποκτήσει πρόσβαση μέσο </w:t>
+      </w:r>
+      <w:r>
+        <w:rPr>
+          <w:lang w:val="en-US"/>
+        </w:rPr>
+        <w:t>URL</w:t>
+      </w:r>
+      <w:r>
+        <w:t xml:space="preserve">. </w:t>
+      </w:r>
+      <w:r>
         <w:br/>
       </w:r>
       <w:r>
         <w:br/>
       </w:r>
     </w:p>
-    <w:p/>
+    <w:p>
+      <w:pPr>
+        <w:rPr>
+          <w:b/>
+          <w:bCs/>
+          <w:sz w:val="28"/>
+          <w:szCs w:val="28"/>
+        </w:rPr>
+      </w:pPr>
+      <w:r>
+        <w:rPr>
+          <w:b/>
+          <w:bCs/>
+          <w:sz w:val="28"/>
+          <w:szCs w:val="28"/>
+        </w:rPr>
+        <w:t xml:space="preserve">** ΣΧΟΛΙΑ ΠΑΝΩ ΣΤΗ ΥΛΟΠΟΙΗΣΗ ΤΗΣ ΚΛΑΣΗΣ </w:t>
+      </w:r>
+      <w:proofErr w:type="spellStart"/>
+      <w:r>
+        <w:rPr>
+          <w:b/>
+          <w:bCs/>
+          <w:sz w:val="28"/>
+          <w:szCs w:val="28"/>
+          <w:lang w:val="en-US"/>
+        </w:rPr>
+        <w:t>BaseService</w:t>
+      </w:r>
+      <w:proofErr w:type="spellEnd"/>
+      <w:r>
+        <w:rPr>
+          <w:b/>
+          <w:bCs/>
+          <w:sz w:val="28"/>
+          <w:szCs w:val="28"/>
+        </w:rPr>
+        <w:t>.**</w:t>
+      </w:r>
+    </w:p>
+    <w:p>
+      <w:pPr>
+        <w:ind w:firstLine="720"/>
+        <w:rPr>
+          <w:sz w:val="24"/>
+          <w:szCs w:val="24"/>
+        </w:rPr>
+      </w:pPr>
+      <w:r>
+        <w:rPr>
+          <w:sz w:val="24"/>
+          <w:szCs w:val="24"/>
+        </w:rPr>
+        <w:t xml:space="preserve">Κατά την </w:t>
+      </w:r>
+      <w:r>
+        <w:rPr>
+          <w:sz w:val="24"/>
+          <w:szCs w:val="24"/>
+        </w:rPr>
+        <w:t>διάλεξη</w:t>
+      </w:r>
+      <w:r>
+        <w:rPr>
+          <w:sz w:val="24"/>
+          <w:szCs w:val="24"/>
+        </w:rPr>
+        <w:t>, όταν υλοποιήσα</w:t>
+      </w:r>
+      <w:r>
+        <w:rPr>
+          <w:sz w:val="24"/>
+          <w:szCs w:val="24"/>
+        </w:rPr>
+        <w:t xml:space="preserve">με τα </w:t>
+      </w:r>
+      <w:r>
+        <w:rPr>
+          <w:sz w:val="24"/>
+          <w:szCs w:val="24"/>
+          <w:lang w:val="en-US"/>
+        </w:rPr>
+        <w:t>functions</w:t>
+      </w:r>
+      <w:r>
+        <w:rPr>
+          <w:sz w:val="24"/>
+          <w:szCs w:val="24"/>
+        </w:rPr>
+        <w:t xml:space="preserve"> </w:t>
+      </w:r>
+      <w:r>
+        <w:rPr>
+          <w:sz w:val="24"/>
+          <w:szCs w:val="24"/>
+          <w:lang w:val="en-US"/>
+        </w:rPr>
+        <w:t>fetch</w:t>
+      </w:r>
+      <w:r>
+        <w:rPr>
+          <w:sz w:val="24"/>
+          <w:szCs w:val="24"/>
+        </w:rPr>
+        <w:t xml:space="preserve">, </w:t>
+      </w:r>
+      <w:r>
+        <w:rPr>
+          <w:sz w:val="24"/>
+          <w:szCs w:val="24"/>
+          <w:lang w:val="en-US"/>
+        </w:rPr>
+        <w:t>fetch</w:t>
+      </w:r>
+      <w:r>
+        <w:rPr>
+          <w:sz w:val="24"/>
+          <w:szCs w:val="24"/>
+        </w:rPr>
+        <w:t>Α</w:t>
+      </w:r>
+      <w:proofErr w:type="spellStart"/>
+      <w:r>
+        <w:rPr>
+          <w:sz w:val="24"/>
+          <w:szCs w:val="24"/>
+          <w:lang w:val="en-US"/>
+        </w:rPr>
+        <w:t>ll</w:t>
+      </w:r>
+      <w:proofErr w:type="spellEnd"/>
+      <w:r>
+        <w:rPr>
+          <w:sz w:val="24"/>
+          <w:szCs w:val="24"/>
+        </w:rPr>
+        <w:t xml:space="preserve"> </w:t>
+      </w:r>
+      <w:r>
+        <w:rPr>
+          <w:sz w:val="24"/>
+          <w:szCs w:val="24"/>
+        </w:rPr>
+        <w:t xml:space="preserve">και </w:t>
+      </w:r>
+      <w:r>
+        <w:rPr>
+          <w:sz w:val="24"/>
+          <w:szCs w:val="24"/>
+          <w:lang w:val="en-US"/>
+        </w:rPr>
+        <w:t>execute</w:t>
+      </w:r>
+      <w:r>
+        <w:rPr>
+          <w:sz w:val="24"/>
+          <w:szCs w:val="24"/>
+        </w:rPr>
+        <w:t xml:space="preserve"> </w:t>
+      </w:r>
+      <w:r>
+        <w:rPr>
+          <w:sz w:val="24"/>
+          <w:szCs w:val="24"/>
+        </w:rPr>
+        <w:t xml:space="preserve">χρησιμοποιήθηκε η μέθοδος του </w:t>
+      </w:r>
+      <w:proofErr w:type="spellStart"/>
+      <w:r>
+        <w:rPr>
+          <w:sz w:val="24"/>
+          <w:szCs w:val="24"/>
+          <w:lang w:val="en-US"/>
+        </w:rPr>
+        <w:t>pdo</w:t>
+      </w:r>
+      <w:proofErr w:type="spellEnd"/>
+      <w:r>
+        <w:rPr>
+          <w:sz w:val="24"/>
+          <w:szCs w:val="24"/>
+        </w:rPr>
+        <w:t xml:space="preserve"> “</w:t>
+      </w:r>
+      <w:proofErr w:type="spellStart"/>
+      <w:r>
+        <w:rPr>
+          <w:sz w:val="24"/>
+          <w:szCs w:val="24"/>
+          <w:lang w:val="en-US"/>
+        </w:rPr>
+        <w:t>bindParam</w:t>
+      </w:r>
+      <w:proofErr w:type="spellEnd"/>
+      <w:r>
+        <w:rPr>
+          <w:sz w:val="24"/>
+          <w:szCs w:val="24"/>
+        </w:rPr>
+        <w:t xml:space="preserve">()” </w:t>
+      </w:r>
+      <w:r>
+        <w:rPr>
+          <w:sz w:val="24"/>
+          <w:szCs w:val="24"/>
+        </w:rPr>
+        <w:t xml:space="preserve">μέσα σε ένα </w:t>
+      </w:r>
+      <w:r>
+        <w:rPr>
+          <w:sz w:val="24"/>
+          <w:szCs w:val="24"/>
+          <w:lang w:val="en-US"/>
+        </w:rPr>
+        <w:t>foreach</w:t>
+      </w:r>
+      <w:r>
+        <w:rPr>
+          <w:sz w:val="24"/>
+          <w:szCs w:val="24"/>
+        </w:rPr>
+        <w:t xml:space="preserve"> </w:t>
+      </w:r>
+      <w:r>
+        <w:rPr>
+          <w:sz w:val="24"/>
+          <w:szCs w:val="24"/>
+          <w:lang w:val="en-US"/>
+        </w:rPr>
+        <w:t>loop</w:t>
+      </w:r>
+      <w:r>
+        <w:rPr>
+          <w:sz w:val="24"/>
+          <w:szCs w:val="24"/>
+        </w:rPr>
+        <w:t xml:space="preserve"> </w:t>
+      </w:r>
+      <w:r>
+        <w:rPr>
+          <w:sz w:val="24"/>
+          <w:szCs w:val="24"/>
+        </w:rPr>
+        <w:t xml:space="preserve">για να κάνουμε </w:t>
+      </w:r>
+      <w:r>
+        <w:rPr>
+          <w:sz w:val="24"/>
+          <w:szCs w:val="24"/>
+          <w:lang w:val="en-US"/>
+        </w:rPr>
+        <w:t>bind</w:t>
+      </w:r>
+      <w:r>
+        <w:rPr>
+          <w:sz w:val="24"/>
+          <w:szCs w:val="24"/>
+        </w:rPr>
+        <w:t xml:space="preserve"> </w:t>
+      </w:r>
+      <w:r>
+        <w:rPr>
+          <w:sz w:val="24"/>
+          <w:szCs w:val="24"/>
+        </w:rPr>
+        <w:t xml:space="preserve">έναν άγνωστο αριθμό παραμέτρων. Αυτό έχει ως αποτέλεσμα να γίνεται </w:t>
+      </w:r>
+      <w:r>
+        <w:rPr>
+          <w:sz w:val="24"/>
+          <w:szCs w:val="24"/>
+          <w:lang w:val="en-US"/>
+        </w:rPr>
+        <w:t>bind</w:t>
+      </w:r>
+      <w:r>
+        <w:rPr>
+          <w:sz w:val="24"/>
+          <w:szCs w:val="24"/>
+        </w:rPr>
+        <w:t xml:space="preserve"> </w:t>
+      </w:r>
+      <w:r>
+        <w:rPr>
+          <w:sz w:val="24"/>
+          <w:szCs w:val="24"/>
+        </w:rPr>
+        <w:t xml:space="preserve">μόνο η τελευταία παράμετρος κάτι που δυστυχώς δεν ανακαλύφθηκε κατά την διάρκεια εκεινού το μαθήματος. </w:t>
+      </w:r>
+    </w:p>
+    <w:p>
+      <w:pPr>
+        <w:rPr>
+          <w:sz w:val="24"/>
+          <w:szCs w:val="24"/>
+        </w:rPr>
+      </w:pPr>
+      <w:r>
+        <w:rPr>
+          <w:sz w:val="24"/>
+          <w:szCs w:val="24"/>
+        </w:rPr>
+        <w:t xml:space="preserve">Για να πέτυχω το επιθυμητό αποτέλεσμα χρησιμοποίησα την μέθοδο  </w:t>
+      </w:r>
+      <w:proofErr w:type="spellStart"/>
+      <w:r>
+        <w:rPr>
+          <w:sz w:val="24"/>
+          <w:szCs w:val="24"/>
+          <w:lang w:val="en-US"/>
+        </w:rPr>
+        <w:t>bindValue</w:t>
+      </w:r>
+      <w:proofErr w:type="spellEnd"/>
+      <w:r>
+        <w:rPr>
+          <w:sz w:val="24"/>
+          <w:szCs w:val="24"/>
+        </w:rPr>
+        <w:t xml:space="preserve">(). </w:t>
+      </w:r>
+    </w:p>
+    <w:p>
+      <w:pPr>
+        <w:rPr>
+          <w:sz w:val="24"/>
+          <w:szCs w:val="24"/>
+        </w:rPr>
+      </w:pPr>
+    </w:p>
     <w:sectPr>
       <w:pgSz w:w="11906" w:h="16838"/>
       <w:pgMar w:top="720" w:right="720" w:bottom="720" w:left="720" w:header="708" w:footer="708" w:gutter="0"/>

</xml_diff>